<commit_message>
measure core time with uart DMA
</commit_message>
<xml_diff>
--- a/stm32f429-dma-tutorial.docx
+++ b/stm32f429-dma-tutorial.docx
@@ -9118,8 +9118,6 @@
         </w:rPr>
         <w:t>{</w:t>
       </w:r>
-      <w:bookmarkStart w:id="5" w:name="_GoBack"/>
-      <w:bookmarkEnd w:id="5"/>
     </w:p>
     <w:p>
       <w:pPr>
@@ -11500,7 +11498,7 @@
         <w:pStyle w:val="a3"/>
         <w:ind w:leftChars="0" w:left="1120"/>
         <w:rPr>
-          <w:rFonts w:ascii="배달의민족 한나체 Air" w:eastAsia="배달의민족 한나체 Air" w:hAnsi="배달의민족 한나체 Air" w:hint="eastAsia"/>
+          <w:rFonts w:ascii="배달의민족 한나체 Air" w:eastAsia="배달의민족 한나체 Air" w:hAnsi="배달의민족 한나체 Air"/>
           <w:sz w:val="22"/>
         </w:rPr>
       </w:pPr>
@@ -11758,15 +11756,2933 @@
     <w:p>
       <w:pPr>
         <w:pStyle w:val="a3"/>
+        <w:numPr>
+          <w:ilvl w:val="0"/>
+          <w:numId w:val="10"/>
+        </w:numPr>
+        <w:ind w:leftChars="0"/>
+        <w:rPr>
+          <w:rFonts w:ascii="배달의민족 한나체 Air" w:eastAsia="배달의민족 한나체 Air" w:hAnsi="배달의민족 한나체 Air"/>
+          <w:sz w:val="22"/>
+        </w:rPr>
+      </w:pPr>
+      <w:r>
+        <w:rPr>
+          <w:rFonts w:ascii="배달의민족 한나체 Air" w:eastAsia="배달의민족 한나체 Air" w:hAnsi="배달의민족 한나체 Air" w:hint="eastAsia"/>
+          <w:sz w:val="22"/>
+        </w:rPr>
+        <w:lastRenderedPageBreak/>
+        <w:t xml:space="preserve">이제는 </w:t>
+      </w:r>
+      <w:r>
+        <w:rPr>
+          <w:rFonts w:ascii="배달의민족 한나체 Air" w:eastAsia="배달의민족 한나체 Air" w:hAnsi="배달의민족 한나체 Air"/>
+          <w:sz w:val="22"/>
+        </w:rPr>
+        <w:t xml:space="preserve">DMA </w:t>
+      </w:r>
+      <w:r>
+        <w:rPr>
+          <w:rFonts w:ascii="배달의민족 한나체 Air" w:eastAsia="배달의민족 한나체 Air" w:hAnsi="배달의민족 한나체 Air" w:hint="eastAsia"/>
+          <w:sz w:val="22"/>
+        </w:rPr>
+        <w:t>코드를 넣어서 실행해보려고</w:t>
+      </w:r>
+      <w:r>
+        <w:rPr>
+          <w:rFonts w:ascii="배달의민족 한나체 Air" w:eastAsia="배달의민족 한나체 Air" w:hAnsi="배달의민족 한나체 Air"/>
+          <w:sz w:val="22"/>
+        </w:rPr>
+        <w:t xml:space="preserve"> </w:t>
+      </w:r>
+      <w:r>
+        <w:rPr>
+          <w:rFonts w:ascii="배달의민족 한나체 Air" w:eastAsia="배달의민족 한나체 Air" w:hAnsi="배달의민족 한나체 Air" w:hint="eastAsia"/>
+          <w:sz w:val="22"/>
+        </w:rPr>
+        <w:t>한다</w:t>
+      </w:r>
+      <w:r>
+        <w:rPr>
+          <w:rFonts w:ascii="배달의민족 한나체 Air" w:eastAsia="배달의민족 한나체 Air" w:hAnsi="배달의민족 한나체 Air" w:hint="eastAsia"/>
+          <w:sz w:val="22"/>
+        </w:rPr>
+        <w:t>.</w:t>
+      </w:r>
+      <w:r>
+        <w:rPr>
+          <w:rFonts w:ascii="배달의민족 한나체 Air" w:eastAsia="배달의민족 한나체 Air" w:hAnsi="배달의민족 한나체 Air"/>
+          <w:sz w:val="22"/>
+        </w:rPr>
+        <w:t xml:space="preserve"> </w:t>
+      </w:r>
+      <w:r>
+        <w:rPr>
+          <w:rFonts w:ascii="배달의민족 한나체 Air" w:eastAsia="배달의민족 한나체 Air" w:hAnsi="배달의민족 한나체 Air" w:hint="eastAsia"/>
+          <w:sz w:val="22"/>
+        </w:rPr>
+        <w:t xml:space="preserve">먼저 </w:t>
+      </w:r>
+      <w:proofErr w:type="spellStart"/>
+      <w:r>
+        <w:rPr>
+          <w:rFonts w:ascii="배달의민족 한나체 Air" w:eastAsia="배달의민족 한나체 Air" w:hAnsi="배달의민족 한나체 Air" w:hint="eastAsia"/>
+          <w:sz w:val="22"/>
+        </w:rPr>
+        <w:t>C</w:t>
+      </w:r>
+      <w:r>
+        <w:rPr>
+          <w:rFonts w:ascii="배달의민족 한나체 Air" w:eastAsia="배달의민족 한나체 Air" w:hAnsi="배달의민족 한나체 Air"/>
+          <w:sz w:val="22"/>
+        </w:rPr>
+        <w:t>ubeMX</w:t>
+      </w:r>
+      <w:proofErr w:type="spellEnd"/>
+      <w:r>
+        <w:rPr>
+          <w:rFonts w:ascii="배달의민족 한나체 Air" w:eastAsia="배달의민족 한나체 Air" w:hAnsi="배달의민족 한나체 Air" w:hint="eastAsia"/>
+          <w:sz w:val="22"/>
+        </w:rPr>
+        <w:t>로 설정을 하도록 한다.</w:t>
+      </w:r>
+      <w:r>
+        <w:rPr>
+          <w:rFonts w:ascii="배달의민족 한나체 Air" w:eastAsia="배달의민족 한나체 Air" w:hAnsi="배달의민족 한나체 Air"/>
+          <w:sz w:val="22"/>
+        </w:rPr>
+        <w:t xml:space="preserve"> </w:t>
+      </w:r>
+      <w:r>
+        <w:rPr>
+          <w:rFonts w:ascii="배달의민족 한나체 Air" w:eastAsia="배달의민족 한나체 Air" w:hAnsi="배달의민족 한나체 Air" w:hint="eastAsia"/>
+          <w:sz w:val="22"/>
+        </w:rPr>
+        <w:t>자세한 내용은 이후에 다루려고 한다</w:t>
+      </w:r>
+    </w:p>
+    <w:p>
+      <w:pPr>
+        <w:pStyle w:val="a3"/>
         <w:ind w:leftChars="0" w:left="1120"/>
         <w:rPr>
-          <w:rFonts w:ascii="배달의민족 한나체 Air" w:eastAsia="배달의민족 한나체 Air" w:hAnsi="배달의민족 한나체 Air" w:hint="eastAsia"/>
-          <w:sz w:val="22"/>
-        </w:rPr>
-      </w:pPr>
+          <w:rFonts w:ascii="배달의민족 한나체 Air" w:eastAsia="배달의민족 한나체 Air" w:hAnsi="배달의민족 한나체 Air"/>
+          <w:sz w:val="22"/>
+        </w:rPr>
+      </w:pPr>
+    </w:p>
+    <w:p>
+      <w:pPr>
+        <w:pStyle w:val="a3"/>
+        <w:ind w:leftChars="0" w:left="1120"/>
+        <w:rPr>
+          <w:rFonts w:ascii="배달의민족 한나체 Air" w:eastAsia="배달의민족 한나체 Air" w:hAnsi="배달의민족 한나체 Air"/>
+          <w:sz w:val="22"/>
+        </w:rPr>
+      </w:pPr>
+      <w:r>
+        <w:rPr>
+          <w:rFonts w:ascii="배달의민족 한나체 Air" w:eastAsia="배달의민족 한나체 Air" w:hAnsi="배달의민족 한나체 Air" w:hint="eastAsia"/>
+          <w:noProof/>
+          <w:sz w:val="22"/>
+        </w:rPr>
+        <w:drawing>
+          <wp:inline distT="0" distB="0" distL="0" distR="0" wp14:anchorId="652A344C" wp14:editId="78CCD125">
+            <wp:extent cx="5118265" cy="2776605"/>
+            <wp:effectExtent l="0" t="0" r="6350" b="5080"/>
+            <wp:docPr id="25" name="그림 25"/>
+            <wp:cNvGraphicFramePr>
+              <a:graphicFrameLocks xmlns:a="http://schemas.openxmlformats.org/drawingml/2006/main" noChangeAspect="1"/>
+            </wp:cNvGraphicFramePr>
+            <a:graphic xmlns:a="http://schemas.openxmlformats.org/drawingml/2006/main">
+              <a:graphicData uri="http://schemas.openxmlformats.org/drawingml/2006/picture">
+                <pic:pic xmlns:pic="http://schemas.openxmlformats.org/drawingml/2006/picture">
+                  <pic:nvPicPr>
+                    <pic:cNvPr id="0" name="Picture 1"/>
+                    <pic:cNvPicPr>
+                      <a:picLocks noChangeAspect="1" noChangeArrowheads="1"/>
+                    </pic:cNvPicPr>
+                  </pic:nvPicPr>
+                  <pic:blipFill>
+                    <a:blip r:embed="rId32" cstate="print">
+                      <a:extLst>
+                        <a:ext uri="{28A0092B-C50C-407E-A947-70E740481C1C}">
+                          <a14:useLocalDpi xmlns:a14="http://schemas.microsoft.com/office/drawing/2010/main" val="0"/>
+                        </a:ext>
+                      </a:extLst>
+                    </a:blip>
+                    <a:srcRect/>
+                    <a:stretch>
+                      <a:fillRect/>
+                    </a:stretch>
+                  </pic:blipFill>
+                  <pic:spPr bwMode="auto">
+                    <a:xfrm>
+                      <a:off x="0" y="0"/>
+                      <a:ext cx="5121622" cy="2778426"/>
+                    </a:xfrm>
+                    <a:prstGeom prst="rect">
+                      <a:avLst/>
+                    </a:prstGeom>
+                    <a:noFill/>
+                    <a:ln>
+                      <a:noFill/>
+                    </a:ln>
+                  </pic:spPr>
+                </pic:pic>
+              </a:graphicData>
+            </a:graphic>
+          </wp:inline>
+        </w:drawing>
+      </w:r>
+    </w:p>
+    <w:p>
+      <w:pPr>
+        <w:pStyle w:val="a3"/>
+        <w:ind w:leftChars="0" w:left="1120"/>
+        <w:rPr>
+          <w:rFonts w:ascii="배달의민족 한나체 Air" w:eastAsia="배달의민족 한나체 Air" w:hAnsi="배달의민족 한나체 Air"/>
+          <w:sz w:val="22"/>
+        </w:rPr>
+      </w:pPr>
+    </w:p>
+    <w:p>
+      <w:pPr>
+        <w:pStyle w:val="a3"/>
+        <w:numPr>
+          <w:ilvl w:val="0"/>
+          <w:numId w:val="10"/>
+        </w:numPr>
+        <w:ind w:leftChars="0"/>
+        <w:rPr>
+          <w:rFonts w:ascii="배달의민족 한나체 Air" w:eastAsia="배달의민족 한나체 Air" w:hAnsi="배달의민족 한나체 Air"/>
+          <w:sz w:val="22"/>
+        </w:rPr>
+      </w:pPr>
+      <w:r>
+        <w:rPr>
+          <w:rFonts w:ascii="배달의민족 한나체 Air" w:eastAsia="배달의민족 한나체 Air" w:hAnsi="배달의민족 한나체 Air" w:hint="eastAsia"/>
+          <w:sz w:val="22"/>
+        </w:rPr>
+        <w:t xml:space="preserve">그리고 소스코드를 인터럽트가 아닌 </w:t>
+      </w:r>
+      <w:r>
+        <w:rPr>
+          <w:rFonts w:ascii="배달의민족 한나체 Air" w:eastAsia="배달의민족 한나체 Air" w:hAnsi="배달의민족 한나체 Air"/>
+          <w:sz w:val="22"/>
+        </w:rPr>
+        <w:t>DMA</w:t>
+      </w:r>
+      <w:r>
+        <w:rPr>
+          <w:rFonts w:ascii="배달의민족 한나체 Air" w:eastAsia="배달의민족 한나체 Air" w:hAnsi="배달의민족 한나체 Air" w:hint="eastAsia"/>
+          <w:sz w:val="22"/>
+        </w:rPr>
+        <w:t>로 받도록 한다</w:t>
+      </w:r>
+    </w:p>
+    <w:p>
+      <w:pPr>
+        <w:pStyle w:val="a3"/>
+        <w:ind w:leftChars="0" w:left="1120"/>
+        <w:rPr>
+          <w:rFonts w:ascii="배달의민족 한나체 Air" w:eastAsia="배달의민족 한나체 Air" w:hAnsi="배달의민족 한나체 Air"/>
+          <w:sz w:val="22"/>
+        </w:rPr>
+      </w:pPr>
+    </w:p>
+    <w:p>
+      <w:pPr>
+        <w:wordWrap/>
+        <w:adjustRightInd w:val="0"/>
+        <w:ind w:leftChars="500" w:left="1000"/>
+        <w:jc w:val="left"/>
+        <w:rPr>
+          <w:rFonts w:ascii="Courier New" w:hAnsi="Courier New" w:cs="Courier New"/>
+          <w:color w:val="000000"/>
+          <w:kern w:val="0"/>
+          <w:szCs w:val="20"/>
+          <w:highlight w:val="white"/>
+        </w:rPr>
+      </w:pPr>
+      <w:r>
+        <w:rPr>
+          <w:rFonts w:ascii="Courier New" w:hAnsi="Courier New" w:cs="Courier New"/>
+          <w:color w:val="8000FF"/>
+          <w:kern w:val="0"/>
+          <w:szCs w:val="20"/>
+          <w:highlight w:val="white"/>
+        </w:rPr>
+        <w:t>void</w:t>
+      </w:r>
+      <w:r>
+        <w:rPr>
+          <w:rFonts w:ascii="Courier New" w:hAnsi="Courier New" w:cs="Courier New"/>
+          <w:color w:val="000000"/>
+          <w:kern w:val="0"/>
+          <w:szCs w:val="20"/>
+          <w:highlight w:val="white"/>
+        </w:rPr>
+        <w:t xml:space="preserve"> </w:t>
+      </w:r>
+      <w:proofErr w:type="spellStart"/>
+      <w:r>
+        <w:rPr>
+          <w:rFonts w:ascii="Courier New" w:hAnsi="Courier New" w:cs="Courier New"/>
+          <w:color w:val="000000"/>
+          <w:kern w:val="0"/>
+          <w:szCs w:val="20"/>
+          <w:highlight w:val="white"/>
+        </w:rPr>
+        <w:t>HAL_UART_</w:t>
+      </w:r>
+      <w:proofErr w:type="gramStart"/>
+      <w:r>
+        <w:rPr>
+          <w:rFonts w:ascii="Courier New" w:hAnsi="Courier New" w:cs="Courier New"/>
+          <w:color w:val="000000"/>
+          <w:kern w:val="0"/>
+          <w:szCs w:val="20"/>
+          <w:highlight w:val="white"/>
+        </w:rPr>
+        <w:t>RxCpltCallback</w:t>
+      </w:r>
+      <w:proofErr w:type="spellEnd"/>
+      <w:r>
+        <w:rPr>
+          <w:rFonts w:ascii="Courier New" w:hAnsi="Courier New" w:cs="Courier New"/>
+          <w:b/>
+          <w:bCs/>
+          <w:color w:val="000080"/>
+          <w:kern w:val="0"/>
+          <w:szCs w:val="20"/>
+          <w:highlight w:val="white"/>
+        </w:rPr>
+        <w:t>(</w:t>
+      </w:r>
+      <w:proofErr w:type="spellStart"/>
+      <w:proofErr w:type="gramEnd"/>
+      <w:r>
+        <w:rPr>
+          <w:rFonts w:ascii="Courier New" w:hAnsi="Courier New" w:cs="Courier New"/>
+          <w:color w:val="000000"/>
+          <w:kern w:val="0"/>
+          <w:szCs w:val="20"/>
+          <w:highlight w:val="white"/>
+        </w:rPr>
+        <w:t>UART_HandleTypeDef</w:t>
+      </w:r>
+      <w:proofErr w:type="spellEnd"/>
+      <w:r>
+        <w:rPr>
+          <w:rFonts w:ascii="Courier New" w:hAnsi="Courier New" w:cs="Courier New"/>
+          <w:color w:val="000000"/>
+          <w:kern w:val="0"/>
+          <w:szCs w:val="20"/>
+          <w:highlight w:val="white"/>
+        </w:rPr>
+        <w:t xml:space="preserve"> </w:t>
+      </w:r>
+      <w:r>
+        <w:rPr>
+          <w:rFonts w:ascii="Courier New" w:hAnsi="Courier New" w:cs="Courier New"/>
+          <w:b/>
+          <w:bCs/>
+          <w:color w:val="000080"/>
+          <w:kern w:val="0"/>
+          <w:szCs w:val="20"/>
+          <w:highlight w:val="white"/>
+        </w:rPr>
+        <w:t>*</w:t>
+      </w:r>
+      <w:proofErr w:type="spellStart"/>
+      <w:r>
+        <w:rPr>
+          <w:rFonts w:ascii="Courier New" w:hAnsi="Courier New" w:cs="Courier New"/>
+          <w:color w:val="000000"/>
+          <w:kern w:val="0"/>
+          <w:szCs w:val="20"/>
+          <w:highlight w:val="white"/>
+        </w:rPr>
+        <w:t>huart</w:t>
+      </w:r>
+      <w:proofErr w:type="spellEnd"/>
+      <w:r>
+        <w:rPr>
+          <w:rFonts w:ascii="Courier New" w:hAnsi="Courier New" w:cs="Courier New"/>
+          <w:b/>
+          <w:bCs/>
+          <w:color w:val="000080"/>
+          <w:kern w:val="0"/>
+          <w:szCs w:val="20"/>
+          <w:highlight w:val="white"/>
+        </w:rPr>
+        <w:t>)</w:t>
+      </w:r>
+    </w:p>
+    <w:p>
+      <w:pPr>
+        <w:wordWrap/>
+        <w:adjustRightInd w:val="0"/>
+        <w:ind w:leftChars="500" w:left="1000"/>
+        <w:jc w:val="left"/>
+        <w:rPr>
+          <w:rFonts w:ascii="Courier New" w:hAnsi="Courier New" w:cs="Courier New"/>
+          <w:color w:val="000000"/>
+          <w:kern w:val="0"/>
+          <w:szCs w:val="20"/>
+          <w:highlight w:val="white"/>
+        </w:rPr>
+      </w:pPr>
+      <w:r>
+        <w:rPr>
+          <w:rFonts w:ascii="Courier New" w:hAnsi="Courier New" w:cs="Courier New"/>
+          <w:b/>
+          <w:bCs/>
+          <w:color w:val="000080"/>
+          <w:kern w:val="0"/>
+          <w:szCs w:val="20"/>
+          <w:highlight w:val="white"/>
+        </w:rPr>
+        <w:t>{</w:t>
+      </w:r>
+    </w:p>
+    <w:p>
+      <w:pPr>
+        <w:wordWrap/>
+        <w:adjustRightInd w:val="0"/>
+        <w:ind w:leftChars="500" w:left="1000"/>
+        <w:jc w:val="left"/>
+        <w:rPr>
+          <w:rFonts w:ascii="Courier New" w:hAnsi="Courier New" w:cs="Courier New"/>
+          <w:color w:val="000000"/>
+          <w:kern w:val="0"/>
+          <w:szCs w:val="20"/>
+          <w:highlight w:val="white"/>
+        </w:rPr>
+      </w:pPr>
+      <w:r>
+        <w:rPr>
+          <w:rFonts w:ascii="Courier New" w:hAnsi="Courier New" w:cs="Courier New"/>
+          <w:color w:val="000000"/>
+          <w:kern w:val="0"/>
+          <w:szCs w:val="20"/>
+          <w:highlight w:val="white"/>
+        </w:rPr>
+        <w:t xml:space="preserve">  </w:t>
+      </w:r>
+      <w:r>
+        <w:rPr>
+          <w:rFonts w:ascii="Courier New" w:hAnsi="Courier New" w:cs="Courier New"/>
+          <w:color w:val="008000"/>
+          <w:kern w:val="0"/>
+          <w:szCs w:val="20"/>
+          <w:highlight w:val="white"/>
+        </w:rPr>
+        <w:t>/* Prevent unused argument(s) compilation warning */</w:t>
+      </w:r>
+    </w:p>
+    <w:p>
+      <w:pPr>
+        <w:wordWrap/>
+        <w:adjustRightInd w:val="0"/>
+        <w:ind w:leftChars="500" w:left="1000"/>
+        <w:jc w:val="left"/>
+        <w:rPr>
+          <w:rFonts w:ascii="Courier New" w:hAnsi="Courier New" w:cs="Courier New"/>
+          <w:color w:val="008000"/>
+          <w:kern w:val="0"/>
+          <w:szCs w:val="20"/>
+          <w:highlight w:val="white"/>
+        </w:rPr>
+      </w:pPr>
+      <w:r>
+        <w:rPr>
+          <w:rFonts w:ascii="Courier New" w:hAnsi="Courier New" w:cs="Courier New"/>
+          <w:color w:val="000000"/>
+          <w:kern w:val="0"/>
+          <w:szCs w:val="20"/>
+          <w:highlight w:val="white"/>
+        </w:rPr>
+        <w:t xml:space="preserve">  </w:t>
+      </w:r>
+      <w:r>
+        <w:rPr>
+          <w:rFonts w:ascii="Courier New" w:hAnsi="Courier New" w:cs="Courier New"/>
+          <w:color w:val="008000"/>
+          <w:kern w:val="0"/>
+          <w:szCs w:val="20"/>
+          <w:highlight w:val="white"/>
+        </w:rPr>
+        <w:t xml:space="preserve">// </w:t>
+      </w:r>
+      <w:proofErr w:type="gramStart"/>
+      <w:r>
+        <w:rPr>
+          <w:rFonts w:ascii="Courier New" w:hAnsi="Courier New" w:cs="Courier New"/>
+          <w:color w:val="008000"/>
+          <w:kern w:val="0"/>
+          <w:szCs w:val="20"/>
+          <w:highlight w:val="white"/>
+        </w:rPr>
+        <w:t>UNUSED(</w:t>
+      </w:r>
+      <w:proofErr w:type="spellStart"/>
+      <w:proofErr w:type="gramEnd"/>
+      <w:r>
+        <w:rPr>
+          <w:rFonts w:ascii="Courier New" w:hAnsi="Courier New" w:cs="Courier New"/>
+          <w:color w:val="008000"/>
+          <w:kern w:val="0"/>
+          <w:szCs w:val="20"/>
+          <w:highlight w:val="white"/>
+        </w:rPr>
+        <w:t>huart</w:t>
+      </w:r>
+      <w:proofErr w:type="spellEnd"/>
+      <w:r>
+        <w:rPr>
+          <w:rFonts w:ascii="Courier New" w:hAnsi="Courier New" w:cs="Courier New"/>
+          <w:color w:val="008000"/>
+          <w:kern w:val="0"/>
+          <w:szCs w:val="20"/>
+          <w:highlight w:val="white"/>
+        </w:rPr>
+        <w:t>);</w:t>
+      </w:r>
+    </w:p>
+    <w:p>
+      <w:pPr>
+        <w:wordWrap/>
+        <w:adjustRightInd w:val="0"/>
+        <w:ind w:leftChars="500" w:left="1000"/>
+        <w:jc w:val="left"/>
+        <w:rPr>
+          <w:rFonts w:ascii="Courier New" w:hAnsi="Courier New" w:cs="Courier New"/>
+          <w:color w:val="000000"/>
+          <w:kern w:val="0"/>
+          <w:szCs w:val="20"/>
+          <w:highlight w:val="white"/>
+        </w:rPr>
+      </w:pPr>
+      <w:r>
+        <w:rPr>
+          <w:rFonts w:ascii="Courier New" w:hAnsi="Courier New" w:cs="Courier New"/>
+          <w:color w:val="000000"/>
+          <w:kern w:val="0"/>
+          <w:szCs w:val="20"/>
+          <w:highlight w:val="white"/>
+        </w:rPr>
+        <w:tab/>
+      </w:r>
+      <w:proofErr w:type="spellStart"/>
+      <w:r>
+        <w:rPr>
+          <w:rFonts w:ascii="Courier New" w:hAnsi="Courier New" w:cs="Courier New"/>
+          <w:color w:val="000000"/>
+          <w:kern w:val="0"/>
+          <w:szCs w:val="20"/>
+          <w:highlight w:val="white"/>
+        </w:rPr>
+        <w:t>HAL_GPIO_</w:t>
+      </w:r>
+      <w:proofErr w:type="gramStart"/>
+      <w:r>
+        <w:rPr>
+          <w:rFonts w:ascii="Courier New" w:hAnsi="Courier New" w:cs="Courier New"/>
+          <w:color w:val="000000"/>
+          <w:kern w:val="0"/>
+          <w:szCs w:val="20"/>
+          <w:highlight w:val="white"/>
+        </w:rPr>
+        <w:t>WritePin</w:t>
+      </w:r>
+      <w:proofErr w:type="spellEnd"/>
+      <w:r>
+        <w:rPr>
+          <w:rFonts w:ascii="Courier New" w:hAnsi="Courier New" w:cs="Courier New"/>
+          <w:b/>
+          <w:bCs/>
+          <w:color w:val="000080"/>
+          <w:kern w:val="0"/>
+          <w:szCs w:val="20"/>
+          <w:highlight w:val="white"/>
+        </w:rPr>
+        <w:t>(</w:t>
+      </w:r>
+      <w:proofErr w:type="gramEnd"/>
+      <w:r>
+        <w:rPr>
+          <w:rFonts w:ascii="Courier New" w:hAnsi="Courier New" w:cs="Courier New"/>
+          <w:color w:val="000000"/>
+          <w:kern w:val="0"/>
+          <w:szCs w:val="20"/>
+          <w:highlight w:val="white"/>
+        </w:rPr>
+        <w:t>GPIOG</w:t>
+      </w:r>
+      <w:r>
+        <w:rPr>
+          <w:rFonts w:ascii="Courier New" w:hAnsi="Courier New" w:cs="Courier New"/>
+          <w:b/>
+          <w:bCs/>
+          <w:color w:val="000080"/>
+          <w:kern w:val="0"/>
+          <w:szCs w:val="20"/>
+          <w:highlight w:val="white"/>
+        </w:rPr>
+        <w:t>,</w:t>
+      </w:r>
+      <w:r>
+        <w:rPr>
+          <w:rFonts w:ascii="Courier New" w:hAnsi="Courier New" w:cs="Courier New"/>
+          <w:color w:val="000000"/>
+          <w:kern w:val="0"/>
+          <w:szCs w:val="20"/>
+          <w:highlight w:val="white"/>
+        </w:rPr>
+        <w:t xml:space="preserve"> GPIO_PIN_14</w:t>
+      </w:r>
+      <w:r>
+        <w:rPr>
+          <w:rFonts w:ascii="Courier New" w:hAnsi="Courier New" w:cs="Courier New"/>
+          <w:b/>
+          <w:bCs/>
+          <w:color w:val="000080"/>
+          <w:kern w:val="0"/>
+          <w:szCs w:val="20"/>
+          <w:highlight w:val="white"/>
+        </w:rPr>
+        <w:t>,</w:t>
+      </w:r>
+      <w:r>
+        <w:rPr>
+          <w:rFonts w:ascii="Courier New" w:hAnsi="Courier New" w:cs="Courier New"/>
+          <w:color w:val="000000"/>
+          <w:kern w:val="0"/>
+          <w:szCs w:val="20"/>
+          <w:highlight w:val="white"/>
+        </w:rPr>
+        <w:t xml:space="preserve"> GPIO_PIN_SET</w:t>
+      </w:r>
+      <w:r>
+        <w:rPr>
+          <w:rFonts w:ascii="Courier New" w:hAnsi="Courier New" w:cs="Courier New"/>
+          <w:b/>
+          <w:bCs/>
+          <w:color w:val="000080"/>
+          <w:kern w:val="0"/>
+          <w:szCs w:val="20"/>
+          <w:highlight w:val="white"/>
+        </w:rPr>
+        <w:t>);</w:t>
+      </w:r>
+    </w:p>
+    <w:p>
+      <w:pPr>
+        <w:wordWrap/>
+        <w:adjustRightInd w:val="0"/>
+        <w:ind w:leftChars="500" w:left="1000"/>
+        <w:jc w:val="left"/>
+        <w:rPr>
+          <w:rFonts w:ascii="Courier New" w:hAnsi="Courier New" w:cs="Courier New"/>
+          <w:color w:val="000000"/>
+          <w:kern w:val="0"/>
+          <w:szCs w:val="20"/>
+          <w:highlight w:val="white"/>
+        </w:rPr>
+      </w:pPr>
+      <w:r>
+        <w:rPr>
+          <w:rFonts w:ascii="Courier New" w:hAnsi="Courier New" w:cs="Courier New"/>
+          <w:color w:val="000000"/>
+          <w:kern w:val="0"/>
+          <w:szCs w:val="20"/>
+          <w:highlight w:val="white"/>
+        </w:rPr>
+        <w:tab/>
+      </w:r>
+      <w:proofErr w:type="spellStart"/>
+      <w:r>
+        <w:rPr>
+          <w:rFonts w:ascii="Courier New" w:hAnsi="Courier New" w:cs="Courier New"/>
+          <w:color w:val="000000"/>
+          <w:kern w:val="0"/>
+          <w:szCs w:val="20"/>
+          <w:highlight w:val="white"/>
+        </w:rPr>
+        <w:t>HAL_GPIO_</w:t>
+      </w:r>
+      <w:proofErr w:type="gramStart"/>
+      <w:r>
+        <w:rPr>
+          <w:rFonts w:ascii="Courier New" w:hAnsi="Courier New" w:cs="Courier New"/>
+          <w:color w:val="000000"/>
+          <w:kern w:val="0"/>
+          <w:szCs w:val="20"/>
+          <w:highlight w:val="white"/>
+        </w:rPr>
+        <w:t>WritePin</w:t>
+      </w:r>
+      <w:proofErr w:type="spellEnd"/>
+      <w:r>
+        <w:rPr>
+          <w:rFonts w:ascii="Courier New" w:hAnsi="Courier New" w:cs="Courier New"/>
+          <w:b/>
+          <w:bCs/>
+          <w:color w:val="000080"/>
+          <w:kern w:val="0"/>
+          <w:szCs w:val="20"/>
+          <w:highlight w:val="white"/>
+        </w:rPr>
+        <w:t>(</w:t>
+      </w:r>
+      <w:proofErr w:type="gramEnd"/>
+      <w:r>
+        <w:rPr>
+          <w:rFonts w:ascii="Courier New" w:hAnsi="Courier New" w:cs="Courier New"/>
+          <w:color w:val="000000"/>
+          <w:kern w:val="0"/>
+          <w:szCs w:val="20"/>
+          <w:highlight w:val="white"/>
+        </w:rPr>
+        <w:t>GPIOG</w:t>
+      </w:r>
+      <w:r>
+        <w:rPr>
+          <w:rFonts w:ascii="Courier New" w:hAnsi="Courier New" w:cs="Courier New"/>
+          <w:b/>
+          <w:bCs/>
+          <w:color w:val="000080"/>
+          <w:kern w:val="0"/>
+          <w:szCs w:val="20"/>
+          <w:highlight w:val="white"/>
+        </w:rPr>
+        <w:t>,</w:t>
+      </w:r>
+      <w:r>
+        <w:rPr>
+          <w:rFonts w:ascii="Courier New" w:hAnsi="Courier New" w:cs="Courier New"/>
+          <w:color w:val="000000"/>
+          <w:kern w:val="0"/>
+          <w:szCs w:val="20"/>
+          <w:highlight w:val="white"/>
+        </w:rPr>
+        <w:t xml:space="preserve"> GPIO_PIN_14</w:t>
+      </w:r>
+      <w:r>
+        <w:rPr>
+          <w:rFonts w:ascii="Courier New" w:hAnsi="Courier New" w:cs="Courier New"/>
+          <w:b/>
+          <w:bCs/>
+          <w:color w:val="000080"/>
+          <w:kern w:val="0"/>
+          <w:szCs w:val="20"/>
+          <w:highlight w:val="white"/>
+        </w:rPr>
+        <w:t>,</w:t>
+      </w:r>
+      <w:r>
+        <w:rPr>
+          <w:rFonts w:ascii="Courier New" w:hAnsi="Courier New" w:cs="Courier New"/>
+          <w:color w:val="000000"/>
+          <w:kern w:val="0"/>
+          <w:szCs w:val="20"/>
+          <w:highlight w:val="white"/>
+        </w:rPr>
+        <w:t xml:space="preserve"> GPIO_PIN_RESET</w:t>
+      </w:r>
+      <w:r>
+        <w:rPr>
+          <w:rFonts w:ascii="Courier New" w:hAnsi="Courier New" w:cs="Courier New"/>
+          <w:b/>
+          <w:bCs/>
+          <w:color w:val="000080"/>
+          <w:kern w:val="0"/>
+          <w:szCs w:val="20"/>
+          <w:highlight w:val="white"/>
+        </w:rPr>
+        <w:t>);</w:t>
+      </w:r>
+    </w:p>
+    <w:p>
+      <w:pPr>
+        <w:wordWrap/>
+        <w:adjustRightInd w:val="0"/>
+        <w:ind w:leftChars="500" w:left="1000"/>
+        <w:jc w:val="left"/>
+        <w:rPr>
+          <w:rFonts w:ascii="Courier New" w:hAnsi="Courier New" w:cs="Courier New"/>
+          <w:color w:val="000000"/>
+          <w:kern w:val="0"/>
+          <w:szCs w:val="20"/>
+          <w:highlight w:val="white"/>
+        </w:rPr>
+      </w:pPr>
+      <w:r>
+        <w:rPr>
+          <w:rFonts w:ascii="Courier New" w:hAnsi="Courier New" w:cs="Courier New"/>
+          <w:color w:val="000000"/>
+          <w:kern w:val="0"/>
+          <w:szCs w:val="20"/>
+          <w:highlight w:val="white"/>
+        </w:rPr>
+        <w:tab/>
+      </w:r>
+    </w:p>
+    <w:p>
+      <w:pPr>
+        <w:wordWrap/>
+        <w:adjustRightInd w:val="0"/>
+        <w:ind w:leftChars="500" w:left="1000"/>
+        <w:jc w:val="left"/>
+        <w:rPr>
+          <w:rFonts w:ascii="Courier New" w:hAnsi="Courier New" w:cs="Courier New"/>
+          <w:color w:val="000000"/>
+          <w:kern w:val="0"/>
+          <w:szCs w:val="20"/>
+          <w:highlight w:val="white"/>
+        </w:rPr>
+      </w:pPr>
+      <w:r>
+        <w:rPr>
+          <w:rFonts w:ascii="Courier New" w:hAnsi="Courier New" w:cs="Courier New"/>
+          <w:color w:val="000000"/>
+          <w:kern w:val="0"/>
+          <w:szCs w:val="20"/>
+          <w:highlight w:val="white"/>
+        </w:rPr>
+        <w:tab/>
+      </w:r>
+      <w:proofErr w:type="spellStart"/>
+      <w:r>
+        <w:rPr>
+          <w:rFonts w:ascii="Courier New" w:hAnsi="Courier New" w:cs="Courier New"/>
+          <w:color w:val="000000"/>
+          <w:kern w:val="0"/>
+          <w:szCs w:val="20"/>
+          <w:highlight w:val="white"/>
+        </w:rPr>
+        <w:t>HAL_UART_Receive_DMA</w:t>
+      </w:r>
+      <w:proofErr w:type="spellEnd"/>
+      <w:r>
+        <w:rPr>
+          <w:rFonts w:ascii="Courier New" w:hAnsi="Courier New" w:cs="Courier New"/>
+          <w:b/>
+          <w:bCs/>
+          <w:color w:val="000080"/>
+          <w:kern w:val="0"/>
+          <w:szCs w:val="20"/>
+          <w:highlight w:val="white"/>
+        </w:rPr>
+        <w:t>(&amp;</w:t>
+      </w:r>
+      <w:r>
+        <w:rPr>
+          <w:rFonts w:ascii="Courier New" w:hAnsi="Courier New" w:cs="Courier New"/>
+          <w:color w:val="000000"/>
+          <w:kern w:val="0"/>
+          <w:szCs w:val="20"/>
+          <w:highlight w:val="white"/>
+        </w:rPr>
+        <w:t>huart</w:t>
+      </w:r>
+      <w:proofErr w:type="gramStart"/>
+      <w:r>
+        <w:rPr>
+          <w:rFonts w:ascii="Courier New" w:hAnsi="Courier New" w:cs="Courier New"/>
+          <w:color w:val="000000"/>
+          <w:kern w:val="0"/>
+          <w:szCs w:val="20"/>
+          <w:highlight w:val="white"/>
+        </w:rPr>
+        <w:t>1</w:t>
+      </w:r>
+      <w:r>
+        <w:rPr>
+          <w:rFonts w:ascii="Courier New" w:hAnsi="Courier New" w:cs="Courier New"/>
+          <w:b/>
+          <w:bCs/>
+          <w:color w:val="000080"/>
+          <w:kern w:val="0"/>
+          <w:szCs w:val="20"/>
+          <w:highlight w:val="white"/>
+        </w:rPr>
+        <w:t>,(</w:t>
+      </w:r>
+      <w:proofErr w:type="gramEnd"/>
+      <w:r>
+        <w:rPr>
+          <w:rFonts w:ascii="Courier New" w:hAnsi="Courier New" w:cs="Courier New"/>
+          <w:color w:val="8000FF"/>
+          <w:kern w:val="0"/>
+          <w:szCs w:val="20"/>
+          <w:highlight w:val="white"/>
+        </w:rPr>
+        <w:t>uint8_t</w:t>
+      </w:r>
+      <w:r>
+        <w:rPr>
+          <w:rFonts w:ascii="Courier New" w:hAnsi="Courier New" w:cs="Courier New"/>
+          <w:b/>
+          <w:bCs/>
+          <w:color w:val="000080"/>
+          <w:kern w:val="0"/>
+          <w:szCs w:val="20"/>
+          <w:highlight w:val="white"/>
+        </w:rPr>
+        <w:t>*)</w:t>
+      </w:r>
+      <w:r>
+        <w:rPr>
+          <w:rFonts w:ascii="Courier New" w:hAnsi="Courier New" w:cs="Courier New"/>
+          <w:color w:val="000000"/>
+          <w:kern w:val="0"/>
+          <w:szCs w:val="20"/>
+          <w:highlight w:val="white"/>
+        </w:rPr>
+        <w:t>SRAM2_BASE</w:t>
+      </w:r>
+      <w:r>
+        <w:rPr>
+          <w:rFonts w:ascii="Courier New" w:hAnsi="Courier New" w:cs="Courier New"/>
+          <w:b/>
+          <w:bCs/>
+          <w:color w:val="000080"/>
+          <w:kern w:val="0"/>
+          <w:szCs w:val="20"/>
+          <w:highlight w:val="white"/>
+        </w:rPr>
+        <w:t>,</w:t>
+      </w:r>
+      <w:r>
+        <w:rPr>
+          <w:rFonts w:ascii="Courier New" w:hAnsi="Courier New" w:cs="Courier New"/>
+          <w:color w:val="000000"/>
+          <w:kern w:val="0"/>
+          <w:szCs w:val="20"/>
+          <w:highlight w:val="white"/>
+        </w:rPr>
+        <w:t xml:space="preserve"> </w:t>
+      </w:r>
+      <w:r>
+        <w:rPr>
+          <w:rFonts w:ascii="Courier New" w:hAnsi="Courier New" w:cs="Courier New"/>
+          <w:color w:val="FF8000"/>
+          <w:kern w:val="0"/>
+          <w:szCs w:val="20"/>
+          <w:highlight w:val="white"/>
+        </w:rPr>
+        <w:t>250</w:t>
+      </w:r>
+      <w:r>
+        <w:rPr>
+          <w:rFonts w:ascii="Courier New" w:hAnsi="Courier New" w:cs="Courier New"/>
+          <w:b/>
+          <w:bCs/>
+          <w:color w:val="000080"/>
+          <w:kern w:val="0"/>
+          <w:szCs w:val="20"/>
+          <w:highlight w:val="white"/>
+        </w:rPr>
+        <w:t>);</w:t>
+      </w:r>
+    </w:p>
+    <w:p>
+      <w:pPr>
+        <w:wordWrap/>
+        <w:adjustRightInd w:val="0"/>
+        <w:ind w:leftChars="500" w:left="1000"/>
+        <w:jc w:val="left"/>
+        <w:rPr>
+          <w:rFonts w:ascii="Courier New" w:hAnsi="Courier New" w:cs="Courier New"/>
+          <w:color w:val="008000"/>
+          <w:kern w:val="0"/>
+          <w:szCs w:val="20"/>
+          <w:highlight w:val="white"/>
+        </w:rPr>
+      </w:pPr>
+      <w:r>
+        <w:rPr>
+          <w:rFonts w:ascii="Courier New" w:hAnsi="Courier New" w:cs="Courier New"/>
+          <w:color w:val="000000"/>
+          <w:kern w:val="0"/>
+          <w:szCs w:val="20"/>
+          <w:highlight w:val="white"/>
+        </w:rPr>
+        <w:t xml:space="preserve">  </w:t>
+      </w:r>
+      <w:r>
+        <w:rPr>
+          <w:rFonts w:ascii="Courier New" w:hAnsi="Courier New" w:cs="Courier New"/>
+          <w:color w:val="008000"/>
+          <w:kern w:val="0"/>
+          <w:szCs w:val="20"/>
+          <w:highlight w:val="white"/>
+        </w:rPr>
+        <w:t>/* NOTE: This function Should not be modified, when the callback is needed,</w:t>
+      </w:r>
+    </w:p>
+    <w:p>
+      <w:pPr>
+        <w:wordWrap/>
+        <w:adjustRightInd w:val="0"/>
+        <w:ind w:leftChars="500" w:left="1000"/>
+        <w:jc w:val="left"/>
+        <w:rPr>
+          <w:rFonts w:ascii="Courier New" w:hAnsi="Courier New" w:cs="Courier New"/>
+          <w:color w:val="008000"/>
+          <w:kern w:val="0"/>
+          <w:szCs w:val="20"/>
+          <w:highlight w:val="white"/>
+        </w:rPr>
+      </w:pPr>
+      <w:r>
+        <w:rPr>
+          <w:rFonts w:ascii="Courier New" w:hAnsi="Courier New" w:cs="Courier New"/>
+          <w:color w:val="008000"/>
+          <w:kern w:val="0"/>
+          <w:szCs w:val="20"/>
+          <w:highlight w:val="white"/>
+        </w:rPr>
+        <w:t xml:space="preserve">           the </w:t>
+      </w:r>
+      <w:proofErr w:type="spellStart"/>
+      <w:r>
+        <w:rPr>
+          <w:rFonts w:ascii="Courier New" w:hAnsi="Courier New" w:cs="Courier New"/>
+          <w:color w:val="008000"/>
+          <w:kern w:val="0"/>
+          <w:szCs w:val="20"/>
+          <w:highlight w:val="white"/>
+        </w:rPr>
+        <w:t>HAL_UART_TxCpltCallback</w:t>
+      </w:r>
+      <w:proofErr w:type="spellEnd"/>
+      <w:r>
+        <w:rPr>
+          <w:rFonts w:ascii="Courier New" w:hAnsi="Courier New" w:cs="Courier New"/>
+          <w:color w:val="008000"/>
+          <w:kern w:val="0"/>
+          <w:szCs w:val="20"/>
+          <w:highlight w:val="white"/>
+        </w:rPr>
+        <w:t xml:space="preserve"> could be implemented in the user file</w:t>
+      </w:r>
+    </w:p>
+    <w:p>
+      <w:pPr>
+        <w:wordWrap/>
+        <w:adjustRightInd w:val="0"/>
+        <w:ind w:leftChars="500" w:left="1000"/>
+        <w:jc w:val="left"/>
+        <w:rPr>
+          <w:rFonts w:ascii="Courier New" w:hAnsi="Courier New" w:cs="Courier New"/>
+          <w:color w:val="000000"/>
+          <w:kern w:val="0"/>
+          <w:szCs w:val="20"/>
+          <w:highlight w:val="white"/>
+        </w:rPr>
+      </w:pPr>
+      <w:r>
+        <w:rPr>
+          <w:rFonts w:ascii="Courier New" w:hAnsi="Courier New" w:cs="Courier New"/>
+          <w:color w:val="008000"/>
+          <w:kern w:val="0"/>
+          <w:szCs w:val="20"/>
+          <w:highlight w:val="white"/>
+        </w:rPr>
+        <w:t xml:space="preserve">   */</w:t>
+      </w:r>
+    </w:p>
+    <w:p>
+      <w:pPr>
+        <w:pStyle w:val="a3"/>
+        <w:ind w:leftChars="0" w:left="1120"/>
+        <w:rPr>
+          <w:rFonts w:ascii="Courier New" w:hAnsi="Courier New" w:cs="Courier New"/>
+          <w:b/>
+          <w:bCs/>
+          <w:color w:val="000080"/>
+          <w:kern w:val="0"/>
+          <w:szCs w:val="20"/>
+          <w:highlight w:val="white"/>
+        </w:rPr>
+      </w:pPr>
+      <w:r>
+        <w:rPr>
+          <w:rFonts w:ascii="Courier New" w:hAnsi="Courier New" w:cs="Courier New"/>
+          <w:b/>
+          <w:bCs/>
+          <w:color w:val="000080"/>
+          <w:kern w:val="0"/>
+          <w:szCs w:val="20"/>
+          <w:highlight w:val="white"/>
+        </w:rPr>
+        <w:t>}</w:t>
+      </w:r>
+    </w:p>
+    <w:p>
+      <w:pPr>
+        <w:pStyle w:val="a3"/>
+        <w:ind w:leftChars="0" w:left="1120"/>
+        <w:rPr>
+          <w:rFonts w:ascii="Courier New" w:hAnsi="Courier New" w:cs="Courier New"/>
+          <w:b/>
+          <w:bCs/>
+          <w:color w:val="000080"/>
+          <w:kern w:val="0"/>
+          <w:szCs w:val="20"/>
+          <w:highlight w:val="white"/>
+        </w:rPr>
+      </w:pPr>
+    </w:p>
+    <w:p>
+      <w:pPr>
+        <w:wordWrap/>
+        <w:adjustRightInd w:val="0"/>
+        <w:jc w:val="left"/>
+        <w:rPr>
+          <w:rFonts w:ascii="Courier New" w:hAnsi="Courier New" w:cs="Courier New"/>
+          <w:color w:val="008000"/>
+          <w:kern w:val="0"/>
+          <w:szCs w:val="20"/>
+          <w:highlight w:val="white"/>
+        </w:rPr>
+      </w:pPr>
+      <w:r>
+        <w:rPr>
+          <w:rFonts w:ascii="Courier New" w:hAnsi="Courier New" w:cs="Courier New"/>
+          <w:color w:val="000000"/>
+          <w:kern w:val="0"/>
+          <w:szCs w:val="20"/>
+          <w:highlight w:val="white"/>
+        </w:rPr>
+        <w:tab/>
+      </w:r>
+      <w:r>
+        <w:rPr>
+          <w:rFonts w:ascii="Courier New" w:hAnsi="Courier New" w:cs="Courier New"/>
+          <w:color w:val="008000"/>
+          <w:kern w:val="0"/>
+          <w:szCs w:val="20"/>
+          <w:highlight w:val="white"/>
+        </w:rPr>
+        <w:t xml:space="preserve">// </w:t>
+      </w:r>
+      <w:proofErr w:type="spellStart"/>
+      <w:r>
+        <w:rPr>
+          <w:rFonts w:ascii="Courier New" w:hAnsi="Courier New" w:cs="Courier New"/>
+          <w:color w:val="008000"/>
+          <w:kern w:val="0"/>
+          <w:szCs w:val="20"/>
+          <w:highlight w:val="white"/>
+        </w:rPr>
+        <w:t>HAL_UART_Receive_IT</w:t>
+      </w:r>
+      <w:proofErr w:type="spellEnd"/>
+      <w:r>
+        <w:rPr>
+          <w:rFonts w:ascii="Courier New" w:hAnsi="Courier New" w:cs="Courier New"/>
+          <w:color w:val="008000"/>
+          <w:kern w:val="0"/>
+          <w:szCs w:val="20"/>
+          <w:highlight w:val="white"/>
+        </w:rPr>
+        <w:t>(&amp;huart</w:t>
+      </w:r>
+      <w:proofErr w:type="gramStart"/>
+      <w:r>
+        <w:rPr>
+          <w:rFonts w:ascii="Courier New" w:hAnsi="Courier New" w:cs="Courier New"/>
+          <w:color w:val="008000"/>
+          <w:kern w:val="0"/>
+          <w:szCs w:val="20"/>
+          <w:highlight w:val="white"/>
+        </w:rPr>
+        <w:t>1,(</w:t>
+      </w:r>
+      <w:proofErr w:type="gramEnd"/>
+      <w:r>
+        <w:rPr>
+          <w:rFonts w:ascii="Courier New" w:hAnsi="Courier New" w:cs="Courier New"/>
+          <w:color w:val="008000"/>
+          <w:kern w:val="0"/>
+          <w:szCs w:val="20"/>
+          <w:highlight w:val="white"/>
+        </w:rPr>
+        <w:t>uint8_t*)SRAM2_BASE, 250);</w:t>
+      </w:r>
+    </w:p>
+    <w:p>
+      <w:pPr>
+        <w:wordWrap/>
+        <w:adjustRightInd w:val="0"/>
+        <w:ind w:leftChars="300" w:left="600"/>
+        <w:jc w:val="left"/>
+        <w:rPr>
+          <w:rFonts w:ascii="Courier New" w:hAnsi="Courier New" w:cs="Courier New"/>
+          <w:color w:val="000000"/>
+          <w:kern w:val="0"/>
+          <w:szCs w:val="20"/>
+          <w:highlight w:val="white"/>
+        </w:rPr>
+      </w:pPr>
+      <w:r>
+        <w:rPr>
+          <w:rFonts w:ascii="Courier New" w:hAnsi="Courier New" w:cs="Courier New"/>
+          <w:color w:val="000000"/>
+          <w:kern w:val="0"/>
+          <w:szCs w:val="20"/>
+          <w:highlight w:val="white"/>
+        </w:rPr>
+        <w:t xml:space="preserve"> </w:t>
+      </w:r>
+      <w:r>
+        <w:rPr>
+          <w:rFonts w:ascii="Courier New" w:hAnsi="Courier New" w:cs="Courier New"/>
+          <w:color w:val="000000"/>
+          <w:kern w:val="0"/>
+          <w:szCs w:val="20"/>
+          <w:highlight w:val="white"/>
+        </w:rPr>
+        <w:tab/>
+      </w:r>
+      <w:r>
+        <w:rPr>
+          <w:rFonts w:ascii="Courier New" w:hAnsi="Courier New" w:cs="Courier New"/>
+          <w:color w:val="000000"/>
+          <w:kern w:val="0"/>
+          <w:szCs w:val="20"/>
+          <w:highlight w:val="white"/>
+        </w:rPr>
+        <w:t xml:space="preserve"> </w:t>
+      </w:r>
+      <w:proofErr w:type="spellStart"/>
+      <w:r>
+        <w:rPr>
+          <w:rFonts w:ascii="Courier New" w:hAnsi="Courier New" w:cs="Courier New"/>
+          <w:color w:val="000000"/>
+          <w:kern w:val="0"/>
+          <w:szCs w:val="20"/>
+          <w:highlight w:val="white"/>
+        </w:rPr>
+        <w:t>HAL_UART_Receive_DMA</w:t>
+      </w:r>
+      <w:proofErr w:type="spellEnd"/>
+      <w:r>
+        <w:rPr>
+          <w:rFonts w:ascii="Courier New" w:hAnsi="Courier New" w:cs="Courier New"/>
+          <w:b/>
+          <w:bCs/>
+          <w:color w:val="000080"/>
+          <w:kern w:val="0"/>
+          <w:szCs w:val="20"/>
+          <w:highlight w:val="white"/>
+        </w:rPr>
+        <w:t>(&amp;</w:t>
+      </w:r>
+      <w:r>
+        <w:rPr>
+          <w:rFonts w:ascii="Courier New" w:hAnsi="Courier New" w:cs="Courier New"/>
+          <w:color w:val="000000"/>
+          <w:kern w:val="0"/>
+          <w:szCs w:val="20"/>
+          <w:highlight w:val="white"/>
+        </w:rPr>
+        <w:t>huart</w:t>
+      </w:r>
+      <w:proofErr w:type="gramStart"/>
+      <w:r>
+        <w:rPr>
+          <w:rFonts w:ascii="Courier New" w:hAnsi="Courier New" w:cs="Courier New"/>
+          <w:color w:val="000000"/>
+          <w:kern w:val="0"/>
+          <w:szCs w:val="20"/>
+          <w:highlight w:val="white"/>
+        </w:rPr>
+        <w:t>1</w:t>
+      </w:r>
+      <w:r>
+        <w:rPr>
+          <w:rFonts w:ascii="Courier New" w:hAnsi="Courier New" w:cs="Courier New"/>
+          <w:b/>
+          <w:bCs/>
+          <w:color w:val="000080"/>
+          <w:kern w:val="0"/>
+          <w:szCs w:val="20"/>
+          <w:highlight w:val="white"/>
+        </w:rPr>
+        <w:t>,(</w:t>
+      </w:r>
+      <w:proofErr w:type="gramEnd"/>
+      <w:r>
+        <w:rPr>
+          <w:rFonts w:ascii="Courier New" w:hAnsi="Courier New" w:cs="Courier New"/>
+          <w:color w:val="8000FF"/>
+          <w:kern w:val="0"/>
+          <w:szCs w:val="20"/>
+          <w:highlight w:val="white"/>
+        </w:rPr>
+        <w:t>uint8_t</w:t>
+      </w:r>
+      <w:r>
+        <w:rPr>
+          <w:rFonts w:ascii="Courier New" w:hAnsi="Courier New" w:cs="Courier New"/>
+          <w:b/>
+          <w:bCs/>
+          <w:color w:val="000080"/>
+          <w:kern w:val="0"/>
+          <w:szCs w:val="20"/>
+          <w:highlight w:val="white"/>
+        </w:rPr>
+        <w:t>*)</w:t>
+      </w:r>
+      <w:r>
+        <w:rPr>
+          <w:rFonts w:ascii="Courier New" w:hAnsi="Courier New" w:cs="Courier New"/>
+          <w:color w:val="000000"/>
+          <w:kern w:val="0"/>
+          <w:szCs w:val="20"/>
+          <w:highlight w:val="white"/>
+        </w:rPr>
+        <w:t>SRAM2_BASE</w:t>
+      </w:r>
+      <w:r>
+        <w:rPr>
+          <w:rFonts w:ascii="Courier New" w:hAnsi="Courier New" w:cs="Courier New"/>
+          <w:b/>
+          <w:bCs/>
+          <w:color w:val="000080"/>
+          <w:kern w:val="0"/>
+          <w:szCs w:val="20"/>
+          <w:highlight w:val="white"/>
+        </w:rPr>
+        <w:t>,</w:t>
+      </w:r>
+      <w:r>
+        <w:rPr>
+          <w:rFonts w:ascii="Courier New" w:hAnsi="Courier New" w:cs="Courier New"/>
+          <w:color w:val="000000"/>
+          <w:kern w:val="0"/>
+          <w:szCs w:val="20"/>
+          <w:highlight w:val="white"/>
+        </w:rPr>
+        <w:t xml:space="preserve"> </w:t>
+      </w:r>
+      <w:r>
+        <w:rPr>
+          <w:rFonts w:ascii="Courier New" w:hAnsi="Courier New" w:cs="Courier New"/>
+          <w:color w:val="FF8000"/>
+          <w:kern w:val="0"/>
+          <w:szCs w:val="20"/>
+          <w:highlight w:val="white"/>
+        </w:rPr>
+        <w:t>250</w:t>
+      </w:r>
+      <w:r>
+        <w:rPr>
+          <w:rFonts w:ascii="Courier New" w:hAnsi="Courier New" w:cs="Courier New"/>
+          <w:b/>
+          <w:bCs/>
+          <w:color w:val="000080"/>
+          <w:kern w:val="0"/>
+          <w:szCs w:val="20"/>
+          <w:highlight w:val="white"/>
+        </w:rPr>
+        <w:t>);</w:t>
+      </w:r>
+    </w:p>
+    <w:p>
+      <w:pPr>
+        <w:wordWrap/>
+        <w:adjustRightInd w:val="0"/>
+        <w:ind w:leftChars="300" w:left="600"/>
+        <w:jc w:val="left"/>
+        <w:rPr>
+          <w:rFonts w:ascii="Courier New" w:hAnsi="Courier New" w:cs="Courier New"/>
+          <w:color w:val="000000"/>
+          <w:kern w:val="0"/>
+          <w:szCs w:val="20"/>
+          <w:highlight w:val="white"/>
+        </w:rPr>
+      </w:pPr>
+      <w:r>
+        <w:rPr>
+          <w:rFonts w:ascii="Courier New" w:hAnsi="Courier New" w:cs="Courier New"/>
+          <w:color w:val="000000"/>
+          <w:kern w:val="0"/>
+          <w:szCs w:val="20"/>
+          <w:highlight w:val="white"/>
+        </w:rPr>
+        <w:t xml:space="preserve">  </w:t>
+      </w:r>
+      <w:r>
+        <w:rPr>
+          <w:rFonts w:ascii="Courier New" w:hAnsi="Courier New" w:cs="Courier New"/>
+          <w:color w:val="008000"/>
+          <w:kern w:val="0"/>
+          <w:szCs w:val="20"/>
+          <w:highlight w:val="white"/>
+        </w:rPr>
+        <w:t>/* USER CODE END 2 */</w:t>
+      </w:r>
+    </w:p>
+    <w:p>
+      <w:pPr>
+        <w:wordWrap/>
+        <w:adjustRightInd w:val="0"/>
+        <w:ind w:leftChars="300" w:left="600"/>
+        <w:jc w:val="left"/>
+        <w:rPr>
+          <w:rFonts w:ascii="Courier New" w:hAnsi="Courier New" w:cs="Courier New"/>
+          <w:color w:val="000000"/>
+          <w:kern w:val="0"/>
+          <w:szCs w:val="20"/>
+          <w:highlight w:val="white"/>
+        </w:rPr>
+      </w:pPr>
+    </w:p>
+    <w:p>
+      <w:pPr>
+        <w:wordWrap/>
+        <w:adjustRightInd w:val="0"/>
+        <w:ind w:leftChars="300" w:left="600"/>
+        <w:jc w:val="left"/>
+        <w:rPr>
+          <w:rFonts w:ascii="Courier New" w:hAnsi="Courier New" w:cs="Courier New"/>
+          <w:color w:val="000000"/>
+          <w:kern w:val="0"/>
+          <w:szCs w:val="20"/>
+          <w:highlight w:val="white"/>
+        </w:rPr>
+      </w:pPr>
+      <w:r>
+        <w:rPr>
+          <w:rFonts w:ascii="Courier New" w:hAnsi="Courier New" w:cs="Courier New"/>
+          <w:color w:val="000000"/>
+          <w:kern w:val="0"/>
+          <w:szCs w:val="20"/>
+          <w:highlight w:val="white"/>
+        </w:rPr>
+        <w:t xml:space="preserve">  </w:t>
+      </w:r>
+      <w:r>
+        <w:rPr>
+          <w:rFonts w:ascii="Courier New" w:hAnsi="Courier New" w:cs="Courier New"/>
+          <w:color w:val="008000"/>
+          <w:kern w:val="0"/>
+          <w:szCs w:val="20"/>
+          <w:highlight w:val="white"/>
+        </w:rPr>
+        <w:t>/* Infinite loop */</w:t>
+      </w:r>
+    </w:p>
+    <w:p>
+      <w:pPr>
+        <w:wordWrap/>
+        <w:adjustRightInd w:val="0"/>
+        <w:ind w:leftChars="300" w:left="600"/>
+        <w:jc w:val="left"/>
+        <w:rPr>
+          <w:rFonts w:ascii="Courier New" w:hAnsi="Courier New" w:cs="Courier New"/>
+          <w:color w:val="000000"/>
+          <w:kern w:val="0"/>
+          <w:szCs w:val="20"/>
+          <w:highlight w:val="white"/>
+        </w:rPr>
+      </w:pPr>
+      <w:r>
+        <w:rPr>
+          <w:rFonts w:ascii="Courier New" w:hAnsi="Courier New" w:cs="Courier New"/>
+          <w:color w:val="000000"/>
+          <w:kern w:val="0"/>
+          <w:szCs w:val="20"/>
+          <w:highlight w:val="white"/>
+        </w:rPr>
+        <w:t xml:space="preserve">  </w:t>
+      </w:r>
+      <w:r>
+        <w:rPr>
+          <w:rFonts w:ascii="Courier New" w:hAnsi="Courier New" w:cs="Courier New"/>
+          <w:color w:val="008000"/>
+          <w:kern w:val="0"/>
+          <w:szCs w:val="20"/>
+          <w:highlight w:val="white"/>
+        </w:rPr>
+        <w:t>/* USER CODE BEGIN WHILE */</w:t>
+      </w:r>
+    </w:p>
+    <w:p>
+      <w:pPr>
+        <w:wordWrap/>
+        <w:adjustRightInd w:val="0"/>
+        <w:ind w:leftChars="300" w:left="600"/>
+        <w:jc w:val="left"/>
+        <w:rPr>
+          <w:rFonts w:ascii="Courier New" w:hAnsi="Courier New" w:cs="Courier New"/>
+          <w:color w:val="000000"/>
+          <w:kern w:val="0"/>
+          <w:szCs w:val="20"/>
+          <w:highlight w:val="white"/>
+        </w:rPr>
+      </w:pPr>
+      <w:r>
+        <w:rPr>
+          <w:rFonts w:ascii="Courier New" w:hAnsi="Courier New" w:cs="Courier New"/>
+          <w:color w:val="000000"/>
+          <w:kern w:val="0"/>
+          <w:szCs w:val="20"/>
+          <w:highlight w:val="white"/>
+        </w:rPr>
+        <w:t xml:space="preserve">  </w:t>
+      </w:r>
+      <w:r>
+        <w:rPr>
+          <w:rFonts w:ascii="Courier New" w:hAnsi="Courier New" w:cs="Courier New"/>
+          <w:b/>
+          <w:bCs/>
+          <w:color w:val="0000FF"/>
+          <w:kern w:val="0"/>
+          <w:szCs w:val="20"/>
+          <w:highlight w:val="white"/>
+        </w:rPr>
+        <w:t>while</w:t>
+      </w:r>
+      <w:r>
+        <w:rPr>
+          <w:rFonts w:ascii="Courier New" w:hAnsi="Courier New" w:cs="Courier New"/>
+          <w:color w:val="000000"/>
+          <w:kern w:val="0"/>
+          <w:szCs w:val="20"/>
+          <w:highlight w:val="white"/>
+        </w:rPr>
+        <w:t xml:space="preserve"> </w:t>
+      </w:r>
+      <w:r>
+        <w:rPr>
+          <w:rFonts w:ascii="Courier New" w:hAnsi="Courier New" w:cs="Courier New"/>
+          <w:b/>
+          <w:bCs/>
+          <w:color w:val="000080"/>
+          <w:kern w:val="0"/>
+          <w:szCs w:val="20"/>
+          <w:highlight w:val="white"/>
+        </w:rPr>
+        <w:t>(</w:t>
+      </w:r>
+      <w:r>
+        <w:rPr>
+          <w:rFonts w:ascii="Courier New" w:hAnsi="Courier New" w:cs="Courier New"/>
+          <w:color w:val="FF8000"/>
+          <w:kern w:val="0"/>
+          <w:szCs w:val="20"/>
+          <w:highlight w:val="white"/>
+        </w:rPr>
+        <w:t>1</w:t>
+      </w:r>
+      <w:r>
+        <w:rPr>
+          <w:rFonts w:ascii="Courier New" w:hAnsi="Courier New" w:cs="Courier New"/>
+          <w:b/>
+          <w:bCs/>
+          <w:color w:val="000080"/>
+          <w:kern w:val="0"/>
+          <w:szCs w:val="20"/>
+          <w:highlight w:val="white"/>
+        </w:rPr>
+        <w:t>)</w:t>
+      </w:r>
+    </w:p>
+    <w:p>
+      <w:pPr>
+        <w:wordWrap/>
+        <w:adjustRightInd w:val="0"/>
+        <w:ind w:leftChars="300" w:left="600"/>
+        <w:jc w:val="left"/>
+        <w:rPr>
+          <w:rFonts w:ascii="Courier New" w:hAnsi="Courier New" w:cs="Courier New"/>
+          <w:color w:val="000000"/>
+          <w:kern w:val="0"/>
+          <w:szCs w:val="20"/>
+          <w:highlight w:val="white"/>
+        </w:rPr>
+      </w:pPr>
+      <w:r>
+        <w:rPr>
+          <w:rFonts w:ascii="Courier New" w:hAnsi="Courier New" w:cs="Courier New"/>
+          <w:color w:val="000000"/>
+          <w:kern w:val="0"/>
+          <w:szCs w:val="20"/>
+          <w:highlight w:val="white"/>
+        </w:rPr>
+        <w:t xml:space="preserve">  </w:t>
+      </w:r>
+      <w:r>
+        <w:rPr>
+          <w:rFonts w:ascii="Courier New" w:hAnsi="Courier New" w:cs="Courier New"/>
+          <w:b/>
+          <w:bCs/>
+          <w:color w:val="000080"/>
+          <w:kern w:val="0"/>
+          <w:szCs w:val="20"/>
+          <w:highlight w:val="white"/>
+        </w:rPr>
+        <w:t>{</w:t>
+      </w:r>
+    </w:p>
+    <w:p>
+      <w:pPr>
+        <w:wordWrap/>
+        <w:adjustRightInd w:val="0"/>
+        <w:ind w:leftChars="300" w:left="600"/>
+        <w:jc w:val="left"/>
+        <w:rPr>
+          <w:rFonts w:ascii="Courier New" w:hAnsi="Courier New" w:cs="Courier New"/>
+          <w:color w:val="000000"/>
+          <w:kern w:val="0"/>
+          <w:szCs w:val="20"/>
+          <w:highlight w:val="white"/>
+        </w:rPr>
+      </w:pPr>
+    </w:p>
+    <w:p>
+      <w:pPr>
+        <w:wordWrap/>
+        <w:adjustRightInd w:val="0"/>
+        <w:ind w:leftChars="300" w:left="600"/>
+        <w:jc w:val="left"/>
+        <w:rPr>
+          <w:rFonts w:ascii="Courier New" w:hAnsi="Courier New" w:cs="Courier New"/>
+          <w:color w:val="000000"/>
+          <w:kern w:val="0"/>
+          <w:szCs w:val="20"/>
+          <w:highlight w:val="white"/>
+        </w:rPr>
+      </w:pPr>
+      <w:r>
+        <w:rPr>
+          <w:rFonts w:ascii="Courier New" w:hAnsi="Courier New" w:cs="Courier New"/>
+          <w:color w:val="000000"/>
+          <w:kern w:val="0"/>
+          <w:szCs w:val="20"/>
+          <w:highlight w:val="white"/>
+        </w:rPr>
+        <w:t xml:space="preserve">  </w:t>
+      </w:r>
+      <w:r>
+        <w:rPr>
+          <w:rFonts w:ascii="Courier New" w:hAnsi="Courier New" w:cs="Courier New"/>
+          <w:color w:val="008000"/>
+          <w:kern w:val="0"/>
+          <w:szCs w:val="20"/>
+          <w:highlight w:val="white"/>
+        </w:rPr>
+        <w:t>/* USER CODE END WHILE */</w:t>
+      </w:r>
+    </w:p>
+    <w:p>
+      <w:pPr>
+        <w:wordWrap/>
+        <w:adjustRightInd w:val="0"/>
+        <w:ind w:leftChars="300" w:left="600"/>
+        <w:jc w:val="left"/>
+        <w:rPr>
+          <w:rFonts w:ascii="Courier New" w:hAnsi="Courier New" w:cs="Courier New"/>
+          <w:color w:val="000000"/>
+          <w:kern w:val="0"/>
+          <w:szCs w:val="20"/>
+          <w:highlight w:val="white"/>
+        </w:rPr>
+      </w:pPr>
+    </w:p>
+    <w:p>
+      <w:pPr>
+        <w:wordWrap/>
+        <w:adjustRightInd w:val="0"/>
+        <w:ind w:leftChars="300" w:left="600"/>
+        <w:jc w:val="left"/>
+        <w:rPr>
+          <w:rFonts w:ascii="Courier New" w:hAnsi="Courier New" w:cs="Courier New"/>
+          <w:color w:val="000000"/>
+          <w:kern w:val="0"/>
+          <w:szCs w:val="20"/>
+          <w:highlight w:val="white"/>
+        </w:rPr>
+      </w:pPr>
+      <w:r>
+        <w:rPr>
+          <w:rFonts w:ascii="Courier New" w:hAnsi="Courier New" w:cs="Courier New"/>
+          <w:color w:val="000000"/>
+          <w:kern w:val="0"/>
+          <w:szCs w:val="20"/>
+          <w:highlight w:val="white"/>
+        </w:rPr>
+        <w:t xml:space="preserve">  </w:t>
+      </w:r>
+      <w:r>
+        <w:rPr>
+          <w:rFonts w:ascii="Courier New" w:hAnsi="Courier New" w:cs="Courier New"/>
+          <w:color w:val="008000"/>
+          <w:kern w:val="0"/>
+          <w:szCs w:val="20"/>
+          <w:highlight w:val="white"/>
+        </w:rPr>
+        <w:t>/* USER CODE BEGIN 3 */</w:t>
+      </w:r>
+    </w:p>
+    <w:p>
+      <w:pPr>
+        <w:wordWrap/>
+        <w:adjustRightInd w:val="0"/>
+        <w:jc w:val="left"/>
+        <w:rPr>
+          <w:rFonts w:ascii="Courier New" w:hAnsi="Courier New" w:cs="Courier New"/>
+          <w:color w:val="000000"/>
+          <w:kern w:val="0"/>
+          <w:szCs w:val="20"/>
+          <w:highlight w:val="white"/>
+        </w:rPr>
+      </w:pPr>
+      <w:r>
+        <w:rPr>
+          <w:rFonts w:ascii="Courier New" w:hAnsi="Courier New" w:cs="Courier New"/>
+          <w:color w:val="000000"/>
+          <w:kern w:val="0"/>
+          <w:szCs w:val="20"/>
+          <w:highlight w:val="white"/>
+        </w:rPr>
+        <w:tab/>
+      </w:r>
+      <w:r>
+        <w:rPr>
+          <w:rFonts w:ascii="Courier New" w:hAnsi="Courier New" w:cs="Courier New"/>
+          <w:color w:val="000000"/>
+          <w:kern w:val="0"/>
+          <w:szCs w:val="20"/>
+          <w:highlight w:val="white"/>
+        </w:rPr>
+        <w:tab/>
+      </w:r>
+      <w:proofErr w:type="spellStart"/>
+      <w:r>
+        <w:rPr>
+          <w:rFonts w:ascii="Courier New" w:hAnsi="Courier New" w:cs="Courier New"/>
+          <w:color w:val="000000"/>
+          <w:kern w:val="0"/>
+          <w:szCs w:val="20"/>
+          <w:highlight w:val="white"/>
+        </w:rPr>
+        <w:t>HAL_GPIO_</w:t>
+      </w:r>
+      <w:proofErr w:type="gramStart"/>
+      <w:r>
+        <w:rPr>
+          <w:rFonts w:ascii="Courier New" w:hAnsi="Courier New" w:cs="Courier New"/>
+          <w:color w:val="000000"/>
+          <w:kern w:val="0"/>
+          <w:szCs w:val="20"/>
+          <w:highlight w:val="white"/>
+        </w:rPr>
+        <w:t>WritePin</w:t>
+      </w:r>
+      <w:proofErr w:type="spellEnd"/>
+      <w:r>
+        <w:rPr>
+          <w:rFonts w:ascii="Courier New" w:hAnsi="Courier New" w:cs="Courier New"/>
+          <w:b/>
+          <w:bCs/>
+          <w:color w:val="000080"/>
+          <w:kern w:val="0"/>
+          <w:szCs w:val="20"/>
+          <w:highlight w:val="white"/>
+        </w:rPr>
+        <w:t>(</w:t>
+      </w:r>
+      <w:proofErr w:type="gramEnd"/>
+      <w:r>
+        <w:rPr>
+          <w:rFonts w:ascii="Courier New" w:hAnsi="Courier New" w:cs="Courier New"/>
+          <w:color w:val="000000"/>
+          <w:kern w:val="0"/>
+          <w:szCs w:val="20"/>
+          <w:highlight w:val="white"/>
+        </w:rPr>
+        <w:t>GPIOG</w:t>
+      </w:r>
+      <w:r>
+        <w:rPr>
+          <w:rFonts w:ascii="Courier New" w:hAnsi="Courier New" w:cs="Courier New"/>
+          <w:b/>
+          <w:bCs/>
+          <w:color w:val="000080"/>
+          <w:kern w:val="0"/>
+          <w:szCs w:val="20"/>
+          <w:highlight w:val="white"/>
+        </w:rPr>
+        <w:t>,</w:t>
+      </w:r>
+      <w:r>
+        <w:rPr>
+          <w:rFonts w:ascii="Courier New" w:hAnsi="Courier New" w:cs="Courier New"/>
+          <w:color w:val="000000"/>
+          <w:kern w:val="0"/>
+          <w:szCs w:val="20"/>
+          <w:highlight w:val="white"/>
+        </w:rPr>
+        <w:t>GPIO_PIN_13</w:t>
+      </w:r>
+      <w:r>
+        <w:rPr>
+          <w:rFonts w:ascii="Courier New" w:hAnsi="Courier New" w:cs="Courier New"/>
+          <w:b/>
+          <w:bCs/>
+          <w:color w:val="000080"/>
+          <w:kern w:val="0"/>
+          <w:szCs w:val="20"/>
+          <w:highlight w:val="white"/>
+        </w:rPr>
+        <w:t>,</w:t>
+      </w:r>
+      <w:r>
+        <w:rPr>
+          <w:rFonts w:ascii="Courier New" w:hAnsi="Courier New" w:cs="Courier New"/>
+          <w:color w:val="000000"/>
+          <w:kern w:val="0"/>
+          <w:szCs w:val="20"/>
+          <w:highlight w:val="white"/>
+        </w:rPr>
+        <w:t>GPIO_PIN_SET</w:t>
+      </w:r>
+      <w:r>
+        <w:rPr>
+          <w:rFonts w:ascii="Courier New" w:hAnsi="Courier New" w:cs="Courier New"/>
+          <w:b/>
+          <w:bCs/>
+          <w:color w:val="000080"/>
+          <w:kern w:val="0"/>
+          <w:szCs w:val="20"/>
+          <w:highlight w:val="white"/>
+        </w:rPr>
+        <w:t>);</w:t>
+      </w:r>
+    </w:p>
+    <w:p>
+      <w:pPr>
+        <w:wordWrap/>
+        <w:adjustRightInd w:val="0"/>
+        <w:jc w:val="left"/>
+        <w:rPr>
+          <w:rFonts w:ascii="Courier New" w:hAnsi="Courier New" w:cs="Courier New"/>
+          <w:color w:val="000000"/>
+          <w:kern w:val="0"/>
+          <w:szCs w:val="20"/>
+          <w:highlight w:val="white"/>
+        </w:rPr>
+      </w:pPr>
+      <w:r>
+        <w:rPr>
+          <w:rFonts w:ascii="Courier New" w:hAnsi="Courier New" w:cs="Courier New"/>
+          <w:color w:val="000000"/>
+          <w:kern w:val="0"/>
+          <w:szCs w:val="20"/>
+          <w:highlight w:val="white"/>
+        </w:rPr>
+        <w:tab/>
+      </w:r>
+      <w:r>
+        <w:rPr>
+          <w:rFonts w:ascii="Courier New" w:hAnsi="Courier New" w:cs="Courier New"/>
+          <w:color w:val="000000"/>
+          <w:kern w:val="0"/>
+          <w:szCs w:val="20"/>
+          <w:highlight w:val="white"/>
+        </w:rPr>
+        <w:tab/>
+      </w:r>
+    </w:p>
+    <w:p>
+      <w:pPr>
+        <w:wordWrap/>
+        <w:adjustRightInd w:val="0"/>
+        <w:jc w:val="left"/>
+        <w:rPr>
+          <w:rFonts w:ascii="Courier New" w:hAnsi="Courier New" w:cs="Courier New"/>
+          <w:color w:val="000000"/>
+          <w:kern w:val="0"/>
+          <w:szCs w:val="20"/>
+          <w:highlight w:val="white"/>
+        </w:rPr>
+      </w:pPr>
+      <w:r>
+        <w:rPr>
+          <w:rFonts w:ascii="Courier New" w:hAnsi="Courier New" w:cs="Courier New"/>
+          <w:color w:val="000000"/>
+          <w:kern w:val="0"/>
+          <w:szCs w:val="20"/>
+          <w:highlight w:val="white"/>
+        </w:rPr>
+        <w:tab/>
+      </w:r>
+      <w:r>
+        <w:rPr>
+          <w:rFonts w:ascii="Courier New" w:hAnsi="Courier New" w:cs="Courier New"/>
+          <w:color w:val="000000"/>
+          <w:kern w:val="0"/>
+          <w:szCs w:val="20"/>
+          <w:highlight w:val="white"/>
+        </w:rPr>
+        <w:tab/>
+      </w:r>
+      <w:proofErr w:type="gramStart"/>
+      <w:r>
+        <w:rPr>
+          <w:rFonts w:ascii="Courier New" w:hAnsi="Courier New" w:cs="Courier New"/>
+          <w:b/>
+          <w:bCs/>
+          <w:color w:val="0000FF"/>
+          <w:kern w:val="0"/>
+          <w:szCs w:val="20"/>
+          <w:highlight w:val="white"/>
+        </w:rPr>
+        <w:t>for</w:t>
+      </w:r>
+      <w:r>
+        <w:rPr>
+          <w:rFonts w:ascii="Courier New" w:hAnsi="Courier New" w:cs="Courier New"/>
+          <w:b/>
+          <w:bCs/>
+          <w:color w:val="000080"/>
+          <w:kern w:val="0"/>
+          <w:szCs w:val="20"/>
+          <w:highlight w:val="white"/>
+        </w:rPr>
+        <w:t>(</w:t>
+      </w:r>
+      <w:r>
+        <w:rPr>
+          <w:rFonts w:ascii="Courier New" w:hAnsi="Courier New" w:cs="Courier New"/>
+          <w:color w:val="000000"/>
+          <w:kern w:val="0"/>
+          <w:szCs w:val="20"/>
+          <w:highlight w:val="white"/>
+        </w:rPr>
+        <w:t xml:space="preserve"> </w:t>
+      </w:r>
+      <w:proofErr w:type="spellStart"/>
+      <w:r>
+        <w:rPr>
+          <w:rFonts w:ascii="Courier New" w:hAnsi="Courier New" w:cs="Courier New"/>
+          <w:color w:val="000000"/>
+          <w:kern w:val="0"/>
+          <w:szCs w:val="20"/>
+          <w:highlight w:val="white"/>
+        </w:rPr>
+        <w:t>i</w:t>
+      </w:r>
+      <w:proofErr w:type="spellEnd"/>
+      <w:proofErr w:type="gramEnd"/>
+      <w:r>
+        <w:rPr>
+          <w:rFonts w:ascii="Courier New" w:hAnsi="Courier New" w:cs="Courier New"/>
+          <w:color w:val="000000"/>
+          <w:kern w:val="0"/>
+          <w:szCs w:val="20"/>
+          <w:highlight w:val="white"/>
+        </w:rPr>
+        <w:t xml:space="preserve"> </w:t>
+      </w:r>
+      <w:r>
+        <w:rPr>
+          <w:rFonts w:ascii="Courier New" w:hAnsi="Courier New" w:cs="Courier New"/>
+          <w:b/>
+          <w:bCs/>
+          <w:color w:val="000080"/>
+          <w:kern w:val="0"/>
+          <w:szCs w:val="20"/>
+          <w:highlight w:val="white"/>
+        </w:rPr>
+        <w:t>=</w:t>
+      </w:r>
+      <w:r>
+        <w:rPr>
+          <w:rFonts w:ascii="Courier New" w:hAnsi="Courier New" w:cs="Courier New"/>
+          <w:color w:val="000000"/>
+          <w:kern w:val="0"/>
+          <w:szCs w:val="20"/>
+          <w:highlight w:val="white"/>
+        </w:rPr>
+        <w:t xml:space="preserve"> </w:t>
+      </w:r>
+      <w:r>
+        <w:rPr>
+          <w:rFonts w:ascii="Courier New" w:hAnsi="Courier New" w:cs="Courier New"/>
+          <w:color w:val="FF8000"/>
+          <w:kern w:val="0"/>
+          <w:szCs w:val="20"/>
+          <w:highlight w:val="white"/>
+        </w:rPr>
+        <w:t>0</w:t>
+      </w:r>
+      <w:r>
+        <w:rPr>
+          <w:rFonts w:ascii="Courier New" w:hAnsi="Courier New" w:cs="Courier New"/>
+          <w:color w:val="000000"/>
+          <w:kern w:val="0"/>
+          <w:szCs w:val="20"/>
+          <w:highlight w:val="white"/>
+        </w:rPr>
+        <w:t xml:space="preserve"> </w:t>
+      </w:r>
+      <w:r>
+        <w:rPr>
+          <w:rFonts w:ascii="Courier New" w:hAnsi="Courier New" w:cs="Courier New"/>
+          <w:b/>
+          <w:bCs/>
+          <w:color w:val="000080"/>
+          <w:kern w:val="0"/>
+          <w:szCs w:val="20"/>
+          <w:highlight w:val="white"/>
+        </w:rPr>
+        <w:t>;</w:t>
+      </w:r>
+      <w:r>
+        <w:rPr>
+          <w:rFonts w:ascii="Courier New" w:hAnsi="Courier New" w:cs="Courier New"/>
+          <w:color w:val="000000"/>
+          <w:kern w:val="0"/>
+          <w:szCs w:val="20"/>
+          <w:highlight w:val="white"/>
+        </w:rPr>
+        <w:t xml:space="preserve"> </w:t>
+      </w:r>
+      <w:proofErr w:type="spellStart"/>
+      <w:r>
+        <w:rPr>
+          <w:rFonts w:ascii="Courier New" w:hAnsi="Courier New" w:cs="Courier New"/>
+          <w:color w:val="000000"/>
+          <w:kern w:val="0"/>
+          <w:szCs w:val="20"/>
+          <w:highlight w:val="white"/>
+        </w:rPr>
+        <w:t>i</w:t>
+      </w:r>
+      <w:proofErr w:type="spellEnd"/>
+      <w:r>
+        <w:rPr>
+          <w:rFonts w:ascii="Courier New" w:hAnsi="Courier New" w:cs="Courier New"/>
+          <w:color w:val="000000"/>
+          <w:kern w:val="0"/>
+          <w:szCs w:val="20"/>
+          <w:highlight w:val="white"/>
+        </w:rPr>
+        <w:t xml:space="preserve"> </w:t>
+      </w:r>
+      <w:r>
+        <w:rPr>
+          <w:rFonts w:ascii="Courier New" w:hAnsi="Courier New" w:cs="Courier New"/>
+          <w:b/>
+          <w:bCs/>
+          <w:color w:val="000080"/>
+          <w:kern w:val="0"/>
+          <w:szCs w:val="20"/>
+          <w:highlight w:val="white"/>
+        </w:rPr>
+        <w:t>&lt;</w:t>
+      </w:r>
+      <w:r>
+        <w:rPr>
+          <w:rFonts w:ascii="Courier New" w:hAnsi="Courier New" w:cs="Courier New"/>
+          <w:color w:val="000000"/>
+          <w:kern w:val="0"/>
+          <w:szCs w:val="20"/>
+          <w:highlight w:val="white"/>
+        </w:rPr>
+        <w:t xml:space="preserve"> </w:t>
+      </w:r>
+      <w:r>
+        <w:rPr>
+          <w:rFonts w:ascii="Courier New" w:hAnsi="Courier New" w:cs="Courier New"/>
+          <w:color w:val="FF8000"/>
+          <w:kern w:val="0"/>
+          <w:szCs w:val="20"/>
+          <w:highlight w:val="white"/>
+        </w:rPr>
+        <w:t>50</w:t>
+      </w:r>
+      <w:r>
+        <w:rPr>
+          <w:rFonts w:ascii="Courier New" w:hAnsi="Courier New" w:cs="Courier New"/>
+          <w:color w:val="000000"/>
+          <w:kern w:val="0"/>
+          <w:szCs w:val="20"/>
+          <w:highlight w:val="white"/>
+        </w:rPr>
+        <w:t xml:space="preserve"> </w:t>
+      </w:r>
+      <w:r>
+        <w:rPr>
+          <w:rFonts w:ascii="Courier New" w:hAnsi="Courier New" w:cs="Courier New"/>
+          <w:b/>
+          <w:bCs/>
+          <w:color w:val="000080"/>
+          <w:kern w:val="0"/>
+          <w:szCs w:val="20"/>
+          <w:highlight w:val="white"/>
+        </w:rPr>
+        <w:t>;</w:t>
+      </w:r>
+      <w:r>
+        <w:rPr>
+          <w:rFonts w:ascii="Courier New" w:hAnsi="Courier New" w:cs="Courier New"/>
+          <w:color w:val="000000"/>
+          <w:kern w:val="0"/>
+          <w:szCs w:val="20"/>
+          <w:highlight w:val="white"/>
+        </w:rPr>
+        <w:t xml:space="preserve"> </w:t>
+      </w:r>
+      <w:proofErr w:type="spellStart"/>
+      <w:r>
+        <w:rPr>
+          <w:rFonts w:ascii="Courier New" w:hAnsi="Courier New" w:cs="Courier New"/>
+          <w:color w:val="000000"/>
+          <w:kern w:val="0"/>
+          <w:szCs w:val="20"/>
+          <w:highlight w:val="white"/>
+        </w:rPr>
+        <w:t>i</w:t>
+      </w:r>
+      <w:proofErr w:type="spellEnd"/>
+      <w:r>
+        <w:rPr>
+          <w:rFonts w:ascii="Courier New" w:hAnsi="Courier New" w:cs="Courier New"/>
+          <w:b/>
+          <w:bCs/>
+          <w:color w:val="000080"/>
+          <w:kern w:val="0"/>
+          <w:szCs w:val="20"/>
+          <w:highlight w:val="white"/>
+        </w:rPr>
+        <w:t>++)</w:t>
+      </w:r>
+    </w:p>
+    <w:p>
+      <w:pPr>
+        <w:wordWrap/>
+        <w:adjustRightInd w:val="0"/>
+        <w:jc w:val="left"/>
+        <w:rPr>
+          <w:rFonts w:ascii="Courier New" w:hAnsi="Courier New" w:cs="Courier New"/>
+          <w:color w:val="000000"/>
+          <w:kern w:val="0"/>
+          <w:szCs w:val="20"/>
+          <w:highlight w:val="white"/>
+        </w:rPr>
+      </w:pPr>
+      <w:r>
+        <w:rPr>
+          <w:rFonts w:ascii="Courier New" w:hAnsi="Courier New" w:cs="Courier New"/>
+          <w:color w:val="000000"/>
+          <w:kern w:val="0"/>
+          <w:szCs w:val="20"/>
+          <w:highlight w:val="white"/>
+        </w:rPr>
+        <w:tab/>
+      </w:r>
+      <w:r>
+        <w:rPr>
+          <w:rFonts w:ascii="Courier New" w:hAnsi="Courier New" w:cs="Courier New"/>
+          <w:color w:val="000000"/>
+          <w:kern w:val="0"/>
+          <w:szCs w:val="20"/>
+          <w:highlight w:val="white"/>
+        </w:rPr>
+        <w:tab/>
+      </w:r>
+      <w:r>
+        <w:rPr>
+          <w:rFonts w:ascii="Courier New" w:hAnsi="Courier New" w:cs="Courier New"/>
+          <w:b/>
+          <w:bCs/>
+          <w:color w:val="000080"/>
+          <w:kern w:val="0"/>
+          <w:szCs w:val="20"/>
+          <w:highlight w:val="white"/>
+        </w:rPr>
+        <w:t>{</w:t>
+      </w:r>
+    </w:p>
+    <w:p>
+      <w:pPr>
+        <w:wordWrap/>
+        <w:adjustRightInd w:val="0"/>
+        <w:jc w:val="left"/>
+        <w:rPr>
+          <w:rFonts w:ascii="Courier New" w:hAnsi="Courier New" w:cs="Courier New"/>
+          <w:color w:val="000000"/>
+          <w:kern w:val="0"/>
+          <w:szCs w:val="20"/>
+          <w:highlight w:val="white"/>
+        </w:rPr>
+      </w:pPr>
+      <w:r>
+        <w:rPr>
+          <w:rFonts w:ascii="Courier New" w:hAnsi="Courier New" w:cs="Courier New"/>
+          <w:color w:val="000000"/>
+          <w:kern w:val="0"/>
+          <w:szCs w:val="20"/>
+          <w:highlight w:val="white"/>
+        </w:rPr>
+        <w:tab/>
+      </w:r>
+      <w:r>
+        <w:rPr>
+          <w:rFonts w:ascii="Courier New" w:hAnsi="Courier New" w:cs="Courier New"/>
+          <w:color w:val="000000"/>
+          <w:kern w:val="0"/>
+          <w:szCs w:val="20"/>
+          <w:highlight w:val="white"/>
+        </w:rPr>
+        <w:tab/>
+      </w:r>
+      <w:r>
+        <w:rPr>
+          <w:rFonts w:ascii="Courier New" w:hAnsi="Courier New" w:cs="Courier New"/>
+          <w:color w:val="000000"/>
+          <w:kern w:val="0"/>
+          <w:szCs w:val="20"/>
+          <w:highlight w:val="white"/>
+        </w:rPr>
+        <w:tab/>
+      </w:r>
+      <w:r>
+        <w:rPr>
+          <w:rFonts w:ascii="Courier New" w:hAnsi="Courier New" w:cs="Courier New"/>
+          <w:b/>
+          <w:bCs/>
+          <w:color w:val="000080"/>
+          <w:kern w:val="0"/>
+          <w:szCs w:val="20"/>
+          <w:highlight w:val="white"/>
+        </w:rPr>
+        <w:t>*(</w:t>
+      </w:r>
+      <w:proofErr w:type="spellStart"/>
+      <w:r>
+        <w:rPr>
+          <w:rFonts w:ascii="Courier New" w:hAnsi="Courier New" w:cs="Courier New"/>
+          <w:color w:val="000000"/>
+          <w:kern w:val="0"/>
+          <w:szCs w:val="20"/>
+          <w:highlight w:val="white"/>
+        </w:rPr>
+        <w:t>DEST_ADDRESS</w:t>
+      </w:r>
+      <w:r>
+        <w:rPr>
+          <w:rFonts w:ascii="Courier New" w:hAnsi="Courier New" w:cs="Courier New"/>
+          <w:b/>
+          <w:bCs/>
+          <w:color w:val="000080"/>
+          <w:kern w:val="0"/>
+          <w:szCs w:val="20"/>
+          <w:highlight w:val="white"/>
+        </w:rPr>
+        <w:t>+</w:t>
+      </w:r>
+      <w:r>
+        <w:rPr>
+          <w:rFonts w:ascii="Courier New" w:hAnsi="Courier New" w:cs="Courier New"/>
+          <w:color w:val="000000"/>
+          <w:kern w:val="0"/>
+          <w:szCs w:val="20"/>
+          <w:highlight w:val="white"/>
+        </w:rPr>
+        <w:t>i</w:t>
+      </w:r>
+      <w:proofErr w:type="spellEnd"/>
+      <w:r>
+        <w:rPr>
+          <w:rFonts w:ascii="Courier New" w:hAnsi="Courier New" w:cs="Courier New"/>
+          <w:b/>
+          <w:bCs/>
+          <w:color w:val="000080"/>
+          <w:kern w:val="0"/>
+          <w:szCs w:val="20"/>
+          <w:highlight w:val="white"/>
+        </w:rPr>
+        <w:t>)</w:t>
+      </w:r>
+      <w:r>
+        <w:rPr>
+          <w:rFonts w:ascii="Courier New" w:hAnsi="Courier New" w:cs="Courier New"/>
+          <w:color w:val="000000"/>
+          <w:kern w:val="0"/>
+          <w:szCs w:val="20"/>
+          <w:highlight w:val="white"/>
+        </w:rPr>
+        <w:t xml:space="preserve"> </w:t>
+      </w:r>
+      <w:r>
+        <w:rPr>
+          <w:rFonts w:ascii="Courier New" w:hAnsi="Courier New" w:cs="Courier New"/>
+          <w:b/>
+          <w:bCs/>
+          <w:color w:val="000080"/>
+          <w:kern w:val="0"/>
+          <w:szCs w:val="20"/>
+          <w:highlight w:val="white"/>
+        </w:rPr>
+        <w:t>=</w:t>
+      </w:r>
+      <w:r>
+        <w:rPr>
+          <w:rFonts w:ascii="Courier New" w:hAnsi="Courier New" w:cs="Courier New"/>
+          <w:color w:val="000000"/>
+          <w:kern w:val="0"/>
+          <w:szCs w:val="20"/>
+          <w:highlight w:val="white"/>
+        </w:rPr>
+        <w:t xml:space="preserve"> </w:t>
+      </w:r>
+      <w:proofErr w:type="spellStart"/>
+      <w:r>
+        <w:rPr>
+          <w:rFonts w:ascii="Courier New" w:hAnsi="Courier New" w:cs="Courier New"/>
+          <w:color w:val="000000"/>
+          <w:kern w:val="0"/>
+          <w:szCs w:val="20"/>
+          <w:highlight w:val="white"/>
+        </w:rPr>
+        <w:t>src_data</w:t>
+      </w:r>
+      <w:proofErr w:type="spellEnd"/>
+      <w:r>
+        <w:rPr>
+          <w:rFonts w:ascii="Courier New" w:hAnsi="Courier New" w:cs="Courier New"/>
+          <w:b/>
+          <w:bCs/>
+          <w:color w:val="000080"/>
+          <w:kern w:val="0"/>
+          <w:szCs w:val="20"/>
+          <w:highlight w:val="white"/>
+        </w:rPr>
+        <w:t>[</w:t>
+      </w:r>
+      <w:proofErr w:type="spellStart"/>
+      <w:r>
+        <w:rPr>
+          <w:rFonts w:ascii="Courier New" w:hAnsi="Courier New" w:cs="Courier New"/>
+          <w:color w:val="000000"/>
+          <w:kern w:val="0"/>
+          <w:szCs w:val="20"/>
+          <w:highlight w:val="white"/>
+        </w:rPr>
+        <w:t>i</w:t>
+      </w:r>
+      <w:proofErr w:type="spellEnd"/>
+      <w:r>
+        <w:rPr>
+          <w:rFonts w:ascii="Courier New" w:hAnsi="Courier New" w:cs="Courier New"/>
+          <w:b/>
+          <w:bCs/>
+          <w:color w:val="000080"/>
+          <w:kern w:val="0"/>
+          <w:szCs w:val="20"/>
+          <w:highlight w:val="white"/>
+        </w:rPr>
+        <w:t>];</w:t>
+      </w:r>
+    </w:p>
+    <w:p>
+      <w:pPr>
+        <w:wordWrap/>
+        <w:adjustRightInd w:val="0"/>
+        <w:jc w:val="left"/>
+        <w:rPr>
+          <w:rFonts w:ascii="Courier New" w:hAnsi="Courier New" w:cs="Courier New"/>
+          <w:color w:val="000000"/>
+          <w:kern w:val="0"/>
+          <w:szCs w:val="20"/>
+          <w:highlight w:val="white"/>
+        </w:rPr>
+      </w:pPr>
+    </w:p>
+    <w:p>
+      <w:pPr>
+        <w:wordWrap/>
+        <w:adjustRightInd w:val="0"/>
+        <w:jc w:val="left"/>
+        <w:rPr>
+          <w:rFonts w:ascii="Courier New" w:hAnsi="Courier New" w:cs="Courier New"/>
+          <w:color w:val="000000"/>
+          <w:kern w:val="0"/>
+          <w:szCs w:val="20"/>
+          <w:highlight w:val="white"/>
+        </w:rPr>
+      </w:pPr>
+      <w:r>
+        <w:rPr>
+          <w:rFonts w:ascii="Courier New" w:hAnsi="Courier New" w:cs="Courier New"/>
+          <w:color w:val="000000"/>
+          <w:kern w:val="0"/>
+          <w:szCs w:val="20"/>
+          <w:highlight w:val="white"/>
+        </w:rPr>
+        <w:tab/>
+      </w:r>
+      <w:r>
+        <w:rPr>
+          <w:rFonts w:ascii="Courier New" w:hAnsi="Courier New" w:cs="Courier New"/>
+          <w:color w:val="000000"/>
+          <w:kern w:val="0"/>
+          <w:szCs w:val="20"/>
+          <w:highlight w:val="white"/>
+        </w:rPr>
+        <w:tab/>
+      </w:r>
+      <w:r>
+        <w:rPr>
+          <w:rFonts w:ascii="Courier New" w:hAnsi="Courier New" w:cs="Courier New"/>
+          <w:b/>
+          <w:bCs/>
+          <w:color w:val="000080"/>
+          <w:kern w:val="0"/>
+          <w:szCs w:val="20"/>
+          <w:highlight w:val="white"/>
+        </w:rPr>
+        <w:t>}</w:t>
+      </w:r>
+    </w:p>
+    <w:p>
+      <w:pPr>
+        <w:wordWrap/>
+        <w:adjustRightInd w:val="0"/>
+        <w:jc w:val="left"/>
+        <w:rPr>
+          <w:rFonts w:ascii="Courier New" w:hAnsi="Courier New" w:cs="Courier New"/>
+          <w:color w:val="000000"/>
+          <w:kern w:val="0"/>
+          <w:szCs w:val="20"/>
+          <w:highlight w:val="white"/>
+        </w:rPr>
+      </w:pPr>
+      <w:r>
+        <w:rPr>
+          <w:rFonts w:ascii="Courier New" w:hAnsi="Courier New" w:cs="Courier New"/>
+          <w:color w:val="000000"/>
+          <w:kern w:val="0"/>
+          <w:szCs w:val="20"/>
+          <w:highlight w:val="white"/>
+        </w:rPr>
+        <w:tab/>
+      </w:r>
+      <w:r>
+        <w:rPr>
+          <w:rFonts w:ascii="Courier New" w:hAnsi="Courier New" w:cs="Courier New"/>
+          <w:color w:val="000000"/>
+          <w:kern w:val="0"/>
+          <w:szCs w:val="20"/>
+          <w:highlight w:val="white"/>
+        </w:rPr>
+        <w:tab/>
+      </w:r>
+      <w:proofErr w:type="spellStart"/>
+      <w:r>
+        <w:rPr>
+          <w:rFonts w:ascii="Courier New" w:hAnsi="Courier New" w:cs="Courier New"/>
+          <w:color w:val="000000"/>
+          <w:kern w:val="0"/>
+          <w:szCs w:val="20"/>
+          <w:highlight w:val="white"/>
+        </w:rPr>
+        <w:t>HAL_GPIO_</w:t>
+      </w:r>
+      <w:proofErr w:type="gramStart"/>
+      <w:r>
+        <w:rPr>
+          <w:rFonts w:ascii="Courier New" w:hAnsi="Courier New" w:cs="Courier New"/>
+          <w:color w:val="000000"/>
+          <w:kern w:val="0"/>
+          <w:szCs w:val="20"/>
+          <w:highlight w:val="white"/>
+        </w:rPr>
+        <w:t>WritePin</w:t>
+      </w:r>
+      <w:proofErr w:type="spellEnd"/>
+      <w:r>
+        <w:rPr>
+          <w:rFonts w:ascii="Courier New" w:hAnsi="Courier New" w:cs="Courier New"/>
+          <w:b/>
+          <w:bCs/>
+          <w:color w:val="000080"/>
+          <w:kern w:val="0"/>
+          <w:szCs w:val="20"/>
+          <w:highlight w:val="white"/>
+        </w:rPr>
+        <w:t>(</w:t>
+      </w:r>
+      <w:proofErr w:type="gramEnd"/>
+      <w:r>
+        <w:rPr>
+          <w:rFonts w:ascii="Courier New" w:hAnsi="Courier New" w:cs="Courier New"/>
+          <w:color w:val="000000"/>
+          <w:kern w:val="0"/>
+          <w:szCs w:val="20"/>
+          <w:highlight w:val="white"/>
+        </w:rPr>
+        <w:t>GPIOG</w:t>
+      </w:r>
+      <w:r>
+        <w:rPr>
+          <w:rFonts w:ascii="Courier New" w:hAnsi="Courier New" w:cs="Courier New"/>
+          <w:b/>
+          <w:bCs/>
+          <w:color w:val="000080"/>
+          <w:kern w:val="0"/>
+          <w:szCs w:val="20"/>
+          <w:highlight w:val="white"/>
+        </w:rPr>
+        <w:t>,</w:t>
+      </w:r>
+      <w:r>
+        <w:rPr>
+          <w:rFonts w:ascii="Courier New" w:hAnsi="Courier New" w:cs="Courier New"/>
+          <w:color w:val="000000"/>
+          <w:kern w:val="0"/>
+          <w:szCs w:val="20"/>
+          <w:highlight w:val="white"/>
+        </w:rPr>
+        <w:t>GPIO_PIN_13</w:t>
+      </w:r>
+      <w:r>
+        <w:rPr>
+          <w:rFonts w:ascii="Courier New" w:hAnsi="Courier New" w:cs="Courier New"/>
+          <w:b/>
+          <w:bCs/>
+          <w:color w:val="000080"/>
+          <w:kern w:val="0"/>
+          <w:szCs w:val="20"/>
+          <w:highlight w:val="white"/>
+        </w:rPr>
+        <w:t>,</w:t>
+      </w:r>
+      <w:r>
+        <w:rPr>
+          <w:rFonts w:ascii="Courier New" w:hAnsi="Courier New" w:cs="Courier New"/>
+          <w:color w:val="000000"/>
+          <w:kern w:val="0"/>
+          <w:szCs w:val="20"/>
+          <w:highlight w:val="white"/>
+        </w:rPr>
+        <w:t>GPIO_PIN_RESET</w:t>
+      </w:r>
+      <w:r>
+        <w:rPr>
+          <w:rFonts w:ascii="Courier New" w:hAnsi="Courier New" w:cs="Courier New"/>
+          <w:b/>
+          <w:bCs/>
+          <w:color w:val="000080"/>
+          <w:kern w:val="0"/>
+          <w:szCs w:val="20"/>
+          <w:highlight w:val="white"/>
+        </w:rPr>
+        <w:t>);</w:t>
+      </w:r>
+    </w:p>
+    <w:p>
+      <w:pPr>
+        <w:pStyle w:val="a3"/>
+        <w:ind w:leftChars="0" w:left="1120"/>
+        <w:rPr>
+          <w:rFonts w:ascii="Courier New" w:hAnsi="Courier New" w:cs="Courier New" w:hint="eastAsia"/>
+          <w:b/>
+          <w:bCs/>
+          <w:color w:val="000080"/>
+          <w:kern w:val="0"/>
+          <w:szCs w:val="20"/>
+          <w:highlight w:val="white"/>
+        </w:rPr>
+      </w:pPr>
+      <w:r>
+        <w:rPr>
+          <w:rFonts w:ascii="Courier New" w:hAnsi="Courier New" w:cs="Courier New"/>
+          <w:color w:val="000000"/>
+          <w:kern w:val="0"/>
+          <w:szCs w:val="20"/>
+          <w:highlight w:val="white"/>
+        </w:rPr>
+        <w:t xml:space="preserve">  </w:t>
+      </w:r>
+      <w:r>
+        <w:rPr>
+          <w:rFonts w:ascii="Courier New" w:hAnsi="Courier New" w:cs="Courier New"/>
+          <w:b/>
+          <w:bCs/>
+          <w:color w:val="000080"/>
+          <w:kern w:val="0"/>
+          <w:szCs w:val="20"/>
+          <w:highlight w:val="white"/>
+        </w:rPr>
+        <w:t>}</w:t>
+      </w:r>
+    </w:p>
+    <w:p>
+      <w:pPr>
+        <w:widowControl/>
+        <w:wordWrap/>
+        <w:autoSpaceDE/>
+        <w:autoSpaceDN/>
+        <w:spacing w:after="160" w:line="259" w:lineRule="auto"/>
+        <w:rPr>
+          <w:rFonts w:ascii="Courier New" w:hAnsi="Courier New" w:cs="Courier New" w:hint="eastAsia"/>
+          <w:b/>
+          <w:bCs/>
+          <w:color w:val="000080"/>
+          <w:kern w:val="0"/>
+          <w:szCs w:val="20"/>
+          <w:highlight w:val="white"/>
+        </w:rPr>
+      </w:pPr>
+    </w:p>
+    <w:p>
+      <w:pPr>
+        <w:pStyle w:val="a3"/>
+        <w:ind w:leftChars="0" w:left="1120"/>
+        <w:rPr>
+          <w:rFonts w:ascii="배달의민족 한나체 Air" w:eastAsia="배달의민족 한나체 Air" w:hAnsi="배달의민족 한나체 Air"/>
+          <w:sz w:val="22"/>
+        </w:rPr>
+      </w:pPr>
+      <w:r>
+        <w:rPr>
+          <w:rFonts w:ascii="배달의민족 한나체 Air" w:eastAsia="배달의민족 한나체 Air" w:hAnsi="배달의민족 한나체 Air" w:hint="eastAsia"/>
+          <w:sz w:val="22"/>
+        </w:rPr>
+        <w:t xml:space="preserve">프로그램을 다운로드 한 후 측정을 하면 </w:t>
+      </w:r>
+      <w:r>
+        <w:rPr>
+          <w:rFonts w:ascii="배달의민족 한나체 Air" w:eastAsia="배달의민족 한나체 Air" w:hAnsi="배달의민족 한나체 Air"/>
+          <w:sz w:val="22"/>
+        </w:rPr>
+        <w:t xml:space="preserve">UART </w:t>
+      </w:r>
+      <w:r>
+        <w:rPr>
+          <w:rFonts w:ascii="배달의민족 한나체 Air" w:eastAsia="배달의민족 한나체 Air" w:hAnsi="배달의민족 한나체 Air" w:hint="eastAsia"/>
+          <w:sz w:val="22"/>
+        </w:rPr>
+        <w:t xml:space="preserve">데이터를 넣지 않았을 때는 </w:t>
+      </w:r>
+      <w:r>
+        <w:rPr>
+          <w:rFonts w:ascii="배달의민족 한나체 Air" w:eastAsia="배달의민족 한나체 Air" w:hAnsi="배달의민족 한나체 Air"/>
+          <w:sz w:val="22"/>
+        </w:rPr>
+        <w:t>28</w:t>
+      </w:r>
+      <w:r>
+        <w:rPr>
+          <w:rFonts w:ascii="배달의민족 한나체 Air" w:eastAsia="배달의민족 한나체 Air" w:hAnsi="배달의민족 한나체 Air" w:hint="eastAsia"/>
+          <w:sz w:val="22"/>
+        </w:rPr>
+        <w:t>u</w:t>
+      </w:r>
+      <w:r>
+        <w:rPr>
+          <w:rFonts w:ascii="배달의민족 한나체 Air" w:eastAsia="배달의민족 한나체 Air" w:hAnsi="배달의민족 한나체 Air"/>
+          <w:sz w:val="22"/>
+        </w:rPr>
+        <w:t>s</w:t>
+      </w:r>
+      <w:r>
+        <w:rPr>
+          <w:rFonts w:ascii="배달의민족 한나체 Air" w:eastAsia="배달의민족 한나체 Air" w:hAnsi="배달의민족 한나체 Air" w:hint="eastAsia"/>
+          <w:sz w:val="22"/>
+        </w:rPr>
+        <w:t>로 기존 인터럽트와 비슷했다</w:t>
+      </w:r>
+    </w:p>
+    <w:p>
+      <w:pPr>
+        <w:pStyle w:val="a3"/>
+        <w:ind w:leftChars="0" w:left="1120"/>
+        <w:rPr>
+          <w:rFonts w:ascii="배달의민족 한나체 Air" w:eastAsia="배달의민족 한나체 Air" w:hAnsi="배달의민족 한나체 Air"/>
+          <w:sz w:val="22"/>
+        </w:rPr>
+      </w:pPr>
+      <w:r>
+        <w:rPr>
+          <w:rFonts w:ascii="배달의민족 한나체 Air" w:eastAsia="배달의민족 한나체 Air" w:hAnsi="배달의민족 한나체 Air" w:hint="eastAsia"/>
+          <w:noProof/>
+          <w:sz w:val="22"/>
+        </w:rPr>
+        <w:drawing>
+          <wp:inline distT="0" distB="0" distL="0" distR="0" wp14:anchorId="4A3EEC3D" wp14:editId="66ABC5B9">
+            <wp:extent cx="5029183" cy="2728279"/>
+            <wp:effectExtent l="0" t="0" r="635" b="0"/>
+            <wp:docPr id="26" name="그림 26"/>
+            <wp:cNvGraphicFramePr>
+              <a:graphicFrameLocks xmlns:a="http://schemas.openxmlformats.org/drawingml/2006/main" noChangeAspect="1"/>
+            </wp:cNvGraphicFramePr>
+            <a:graphic xmlns:a="http://schemas.openxmlformats.org/drawingml/2006/main">
+              <a:graphicData uri="http://schemas.openxmlformats.org/drawingml/2006/picture">
+                <pic:pic xmlns:pic="http://schemas.openxmlformats.org/drawingml/2006/picture">
+                  <pic:nvPicPr>
+                    <pic:cNvPr id="0" name="Picture 2"/>
+                    <pic:cNvPicPr>
+                      <a:picLocks noChangeAspect="1" noChangeArrowheads="1"/>
+                    </pic:cNvPicPr>
+                  </pic:nvPicPr>
+                  <pic:blipFill>
+                    <a:blip r:embed="rId33" cstate="print">
+                      <a:extLst>
+                        <a:ext uri="{28A0092B-C50C-407E-A947-70E740481C1C}">
+                          <a14:useLocalDpi xmlns:a14="http://schemas.microsoft.com/office/drawing/2010/main" val="0"/>
+                        </a:ext>
+                      </a:extLst>
+                    </a:blip>
+                    <a:srcRect/>
+                    <a:stretch>
+                      <a:fillRect/>
+                    </a:stretch>
+                  </pic:blipFill>
+                  <pic:spPr bwMode="auto">
+                    <a:xfrm>
+                      <a:off x="0" y="0"/>
+                      <a:ext cx="5039946" cy="2734118"/>
+                    </a:xfrm>
+                    <a:prstGeom prst="rect">
+                      <a:avLst/>
+                    </a:prstGeom>
+                    <a:noFill/>
+                    <a:ln>
+                      <a:noFill/>
+                    </a:ln>
+                  </pic:spPr>
+                </pic:pic>
+              </a:graphicData>
+            </a:graphic>
+          </wp:inline>
+        </w:drawing>
+      </w:r>
+    </w:p>
+    <w:p>
+      <w:pPr>
+        <w:pStyle w:val="a3"/>
+        <w:ind w:leftChars="0" w:left="1120"/>
+        <w:rPr>
+          <w:rFonts w:ascii="배달의민족 한나체 Air" w:eastAsia="배달의민족 한나체 Air" w:hAnsi="배달의민족 한나체 Air"/>
+          <w:sz w:val="22"/>
+        </w:rPr>
+      </w:pPr>
+    </w:p>
+    <w:p>
+      <w:pPr>
+        <w:pStyle w:val="a3"/>
+        <w:numPr>
+          <w:ilvl w:val="0"/>
+          <w:numId w:val="10"/>
+        </w:numPr>
+        <w:ind w:leftChars="0"/>
+        <w:rPr>
+          <w:rFonts w:ascii="배달의민족 한나체 Air" w:eastAsia="배달의민족 한나체 Air" w:hAnsi="배달의민족 한나체 Air"/>
+          <w:sz w:val="22"/>
+        </w:rPr>
+      </w:pPr>
+      <w:r>
+        <w:rPr>
+          <w:rFonts w:ascii="배달의민족 한나체 Air" w:eastAsia="배달의민족 한나체 Air" w:hAnsi="배달의민족 한나체 Air" w:hint="eastAsia"/>
+          <w:sz w:val="22"/>
+        </w:rPr>
+        <w:t xml:space="preserve">지속적으로 </w:t>
+      </w:r>
+      <w:r>
+        <w:rPr>
+          <w:rFonts w:ascii="배달의민족 한나체 Air" w:eastAsia="배달의민족 한나체 Air" w:hAnsi="배달의민족 한나체 Air"/>
+          <w:sz w:val="22"/>
+        </w:rPr>
+        <w:t>250</w:t>
+      </w:r>
+      <w:r>
+        <w:rPr>
+          <w:rFonts w:ascii="배달의민족 한나체 Air" w:eastAsia="배달의민족 한나체 Air" w:hAnsi="배달의민족 한나체 Air" w:hint="eastAsia"/>
+          <w:sz w:val="22"/>
+        </w:rPr>
+        <w:t>바이트가 들어오지만</w:t>
+      </w:r>
+      <w:r>
+        <w:rPr>
+          <w:rFonts w:ascii="배달의민족 한나체 Air" w:eastAsia="배달의민족 한나체 Air" w:hAnsi="배달의민족 한나체 Air"/>
+          <w:sz w:val="22"/>
+        </w:rPr>
+        <w:t xml:space="preserve"> </w:t>
+      </w:r>
+      <w:r>
+        <w:rPr>
+          <w:rFonts w:ascii="배달의민족 한나체 Air" w:eastAsia="배달의민족 한나체 Air" w:hAnsi="배달의민족 한나체 Air" w:hint="eastAsia"/>
+          <w:sz w:val="22"/>
+        </w:rPr>
+        <w:t>w</w:t>
+      </w:r>
+      <w:r>
+        <w:rPr>
+          <w:rFonts w:ascii="배달의민족 한나체 Air" w:eastAsia="배달의민족 한나체 Air" w:hAnsi="배달의민족 한나체 Air"/>
+          <w:sz w:val="22"/>
+        </w:rPr>
+        <w:t>hile</w:t>
+      </w:r>
+      <w:r>
+        <w:rPr>
+          <w:rFonts w:ascii="배달의민족 한나체 Air" w:eastAsia="배달의민족 한나체 Air" w:hAnsi="배달의민족 한나체 Air" w:hint="eastAsia"/>
+          <w:sz w:val="22"/>
+        </w:rPr>
+        <w:t xml:space="preserve">문 안에는 </w:t>
+      </w:r>
+      <w:r>
+        <w:rPr>
+          <w:rFonts w:ascii="배달의민족 한나체 Air" w:eastAsia="배달의민족 한나체 Air" w:hAnsi="배달의민족 한나체 Air"/>
+          <w:sz w:val="22"/>
+        </w:rPr>
+        <w:t>28us</w:t>
+      </w:r>
+      <w:r>
+        <w:rPr>
+          <w:rFonts w:ascii="배달의민족 한나체 Air" w:eastAsia="배달의민족 한나체 Air" w:hAnsi="배달의민족 한나체 Air" w:hint="eastAsia"/>
+          <w:sz w:val="22"/>
+        </w:rPr>
+        <w:t>를 유지하는 것을 볼 수 있다</w:t>
+      </w:r>
+    </w:p>
+    <w:p>
+      <w:pPr>
+        <w:pStyle w:val="a3"/>
+        <w:ind w:leftChars="0" w:left="1120"/>
+        <w:rPr>
+          <w:rFonts w:ascii="배달의민족 한나체 Air" w:eastAsia="배달의민족 한나체 Air" w:hAnsi="배달의민족 한나체 Air"/>
+          <w:sz w:val="22"/>
+        </w:rPr>
+      </w:pPr>
+      <w:r>
+        <w:rPr>
+          <w:rFonts w:ascii="배달의민족 한나체 Air" w:eastAsia="배달의민족 한나체 Air" w:hAnsi="배달의민족 한나체 Air" w:hint="eastAsia"/>
+          <w:noProof/>
+          <w:sz w:val="22"/>
+        </w:rPr>
+        <w:drawing>
+          <wp:inline distT="0" distB="0" distL="0" distR="0" wp14:anchorId="32E3B657" wp14:editId="393F4D8E">
+            <wp:extent cx="5111414" cy="2772888"/>
+            <wp:effectExtent l="0" t="0" r="0" b="8890"/>
+            <wp:docPr id="27" name="그림 27"/>
+            <wp:cNvGraphicFramePr>
+              <a:graphicFrameLocks xmlns:a="http://schemas.openxmlformats.org/drawingml/2006/main" noChangeAspect="1"/>
+            </wp:cNvGraphicFramePr>
+            <a:graphic xmlns:a="http://schemas.openxmlformats.org/drawingml/2006/main">
+              <a:graphicData uri="http://schemas.openxmlformats.org/drawingml/2006/picture">
+                <pic:pic xmlns:pic="http://schemas.openxmlformats.org/drawingml/2006/picture">
+                  <pic:nvPicPr>
+                    <pic:cNvPr id="0" name="Picture 3"/>
+                    <pic:cNvPicPr>
+                      <a:picLocks noChangeAspect="1" noChangeArrowheads="1"/>
+                    </pic:cNvPicPr>
+                  </pic:nvPicPr>
+                  <pic:blipFill>
+                    <a:blip r:embed="rId34" cstate="print">
+                      <a:extLst>
+                        <a:ext uri="{28A0092B-C50C-407E-A947-70E740481C1C}">
+                          <a14:useLocalDpi xmlns:a14="http://schemas.microsoft.com/office/drawing/2010/main" val="0"/>
+                        </a:ext>
+                      </a:extLst>
+                    </a:blip>
+                    <a:srcRect/>
+                    <a:stretch>
+                      <a:fillRect/>
+                    </a:stretch>
+                  </pic:blipFill>
+                  <pic:spPr bwMode="auto">
+                    <a:xfrm>
+                      <a:off x="0" y="0"/>
+                      <a:ext cx="5120518" cy="2777827"/>
+                    </a:xfrm>
+                    <a:prstGeom prst="rect">
+                      <a:avLst/>
+                    </a:prstGeom>
+                    <a:noFill/>
+                    <a:ln>
+                      <a:noFill/>
+                    </a:ln>
+                  </pic:spPr>
+                </pic:pic>
+              </a:graphicData>
+            </a:graphic>
+          </wp:inline>
+        </w:drawing>
+      </w:r>
+    </w:p>
+    <w:p>
+      <w:pPr>
+        <w:pStyle w:val="a3"/>
+        <w:ind w:leftChars="0" w:left="1120"/>
+        <w:rPr>
+          <w:rFonts w:ascii="배달의민족 한나체 Air" w:eastAsia="배달의민족 한나체 Air" w:hAnsi="배달의민족 한나체 Air"/>
+          <w:sz w:val="22"/>
+        </w:rPr>
+      </w:pPr>
+    </w:p>
+    <w:p>
+      <w:pPr>
+        <w:pStyle w:val="a3"/>
+        <w:ind w:leftChars="0" w:left="1120"/>
+        <w:rPr>
+          <w:rFonts w:ascii="배달의민족 한나체 Air" w:eastAsia="배달의민족 한나체 Air" w:hAnsi="배달의민족 한나체 Air" w:hint="eastAsia"/>
+          <w:sz w:val="22"/>
+        </w:rPr>
+      </w:pPr>
+      <w:r>
+        <w:rPr>
+          <w:rFonts w:ascii="배달의민족 한나체 Air" w:eastAsia="배달의민족 한나체 Air" w:hAnsi="배달의민족 한나체 Air" w:hint="eastAsia"/>
+          <w:sz w:val="22"/>
+        </w:rPr>
+        <w:t xml:space="preserve">그리고 인터럽트 때만 </w:t>
+      </w:r>
+      <w:r>
+        <w:rPr>
+          <w:rFonts w:ascii="배달의민족 한나체 Air" w:eastAsia="배달의민족 한나체 Air" w:hAnsi="배달의민족 한나체 Air"/>
+          <w:sz w:val="22"/>
+        </w:rPr>
+        <w:t xml:space="preserve">ARM </w:t>
+      </w:r>
+      <w:r>
+        <w:rPr>
+          <w:rFonts w:ascii="배달의민족 한나체 Air" w:eastAsia="배달의민족 한나체 Air" w:hAnsi="배달의민족 한나체 Air" w:hint="eastAsia"/>
+          <w:sz w:val="22"/>
+        </w:rPr>
+        <w:t xml:space="preserve">코어가 </w:t>
+      </w:r>
+      <w:r>
+        <w:rPr>
+          <w:rFonts w:ascii="배달의민족 한나체 Air" w:eastAsia="배달의민족 한나체 Air" w:hAnsi="배달의민족 한나체 Air"/>
+          <w:sz w:val="22"/>
+        </w:rPr>
+        <w:t>DMA handler</w:t>
+      </w:r>
+      <w:r>
+        <w:rPr>
+          <w:rFonts w:ascii="배달의민족 한나체 Air" w:eastAsia="배달의민족 한나체 Air" w:hAnsi="배달의민족 한나체 Air" w:hint="eastAsia"/>
+          <w:sz w:val="22"/>
+        </w:rPr>
+        <w:t>를 처리하는 것을 볼 수 있다</w:t>
+      </w:r>
+      <w:bookmarkStart w:id="5" w:name="_GoBack"/>
+      <w:bookmarkEnd w:id="5"/>
     </w:p>
     <w:sectPr>
-      <w:footerReference w:type="default" r:id="rId32"/>
+      <w:footerReference w:type="default" r:id="rId35"/>
       <w:pgSz w:w="11906" w:h="16838"/>
       <w:pgMar w:top="1701" w:right="1440" w:bottom="1440" w:left="1440" w:header="851" w:footer="992" w:gutter="0"/>
       <w:cols w:space="425"/>
@@ -13785,7 +16701,7 @@
 </file>
 
 <file path=customXml/itemProps1.xml><?xml version="1.0" encoding="utf-8"?>
-<ds:datastoreItem xmlns:ds="http://schemas.openxmlformats.org/officeDocument/2006/customXml" ds:itemID="{38C96A35-A433-4778-8A3A-714C16787C20}">
+<ds:datastoreItem xmlns:ds="http://schemas.openxmlformats.org/officeDocument/2006/customXml" ds:itemID="{C740FC4A-C8E7-4F9B-9B49-45EA3A42F51C}">
   <ds:schemaRefs>
     <ds:schemaRef ds:uri="http://schemas.openxmlformats.org/officeDocument/2006/bibliography"/>
   </ds:schemaRefs>

</xml_diff>